<commit_message>
fixed margins for resume, one page
</commit_message>
<xml_diff>
--- a/Axel-Maldonado-Web-Developer-Resume.docx
+++ b/Axel-Maldonado-Web-Developer-Resume.docx
@@ -11,7 +11,7 @@
           <w:right w:val="nil"/>
           <w:between w:val="nil"/>
         </w:pBdr>
-        <w:spacing w:line="240" w:lineRule="auto"/>
+        <w:spacing w:before="0" w:line="240" w:lineRule="auto"/>
         <w:rPr>
           <w:sz w:val="4"/>
           <w:szCs w:val="4"/>
@@ -42,15 +42,15 @@
       </w:tblPr>
       <w:tblGrid>
         <w:gridCol w:w="1757"/>
-        <w:gridCol w:w="390"/>
-        <w:gridCol w:w="2325"/>
+        <w:gridCol w:w="598"/>
+        <w:gridCol w:w="2117"/>
         <w:gridCol w:w="1950"/>
         <w:gridCol w:w="1770"/>
         <w:gridCol w:w="2340"/>
       </w:tblGrid>
       <w:tr>
         <w:trPr>
-          <w:trHeight w:val="1500"/>
+          <w:trHeight w:val="836"/>
         </w:trPr>
         <w:tc>
           <w:tcPr>
@@ -130,7 +130,7 @@
                           <pic:cNvPicPr preferRelativeResize="0"/>
                         </pic:nvPicPr>
                         <pic:blipFill>
-                          <a:blip r:embed="rId7"/>
+                          <a:blip r:embed="rId8"/>
                           <a:srcRect l="84" r="84"/>
                           <a:stretch>
                             <a:fillRect/>
@@ -227,7 +227,7 @@
               </w:rPr>
               <w:t xml:space="preserve"> </w:t>
             </w:r>
-            <w:hyperlink r:id="rId8">
+            <w:hyperlink r:id="rId9">
               <w:r>
                 <w:rPr>
                   <w:color w:val="1155CC"/>
@@ -269,7 +269,7 @@
               </w:rPr>
               <w:t xml:space="preserve"> </w:t>
             </w:r>
-            <w:hyperlink r:id="rId9">
+            <w:hyperlink r:id="rId10">
               <w:r>
                 <w:rPr>
                   <w:color w:val="1155CC"/>
@@ -300,7 +300,7 @@
               </w:rPr>
               <w:t xml:space="preserve"> </w:t>
             </w:r>
-            <w:hyperlink r:id="rId10">
+            <w:hyperlink r:id="rId11">
               <w:r>
                 <w:rPr>
                   <w:color w:val="1155CC"/>
@@ -328,7 +328,7 @@
               </w:rPr>
               <w:t xml:space="preserve"> </w:t>
             </w:r>
-            <w:hyperlink r:id="rId11">
+            <w:hyperlink r:id="rId12">
               <w:r>
                 <w:rPr>
                   <w:color w:val="1155CC"/>
@@ -422,33 +422,32 @@
           </w:p>
           <w:p>
             <w:pPr>
-              <w:numPr>
-                <w:ilvl w:val="0"/>
-                <w:numId w:val="3"/>
-              </w:numPr>
               <w:spacing w:before="100" w:line="240" w:lineRule="auto"/>
-              <w:ind w:left="180" w:right="0" w:firstLine="0"/>
-              <w:rPr>
-                <w:b/>
-                <w:color w:val="5C94CE"/>
-              </w:rPr>
-            </w:pPr>
-            <w:r>
-              <w:rPr>
-                <w:b/>
-                <w:color w:val="5C94CE"/>
-              </w:rPr>
-              <w:t>• JavaScript</w:t>
-            </w:r>
-          </w:p>
-          <w:p>
-            <w:pPr>
-              <w:numPr>
-                <w:ilvl w:val="0"/>
-                <w:numId w:val="3"/>
-              </w:numPr>
+              <w:ind w:right="0"/>
+              <w:rPr>
+                <w:b/>
+                <w:color w:val="5C94CE"/>
+              </w:rPr>
+            </w:pPr>
+            <w:r>
+              <w:rPr>
+                <w:b/>
+                <w:color w:val="5C94CE"/>
+              </w:rPr>
+              <w:t>•</w:t>
+            </w:r>
+            <w:r>
+              <w:rPr>
+                <w:b/>
+                <w:color w:val="5C94CE"/>
+              </w:rPr>
+              <w:t>JavaScript</w:t>
+            </w:r>
+          </w:p>
+          <w:p>
+            <w:pPr>
               <w:spacing w:before="100" w:line="240" w:lineRule="auto"/>
-              <w:ind w:left="180" w:right="0" w:firstLine="0"/>
+              <w:ind w:right="0"/>
               <w:rPr>
                 <w:b/>
                 <w:color w:val="5C94CE"/>
@@ -465,7 +464,7 @@
           <w:p>
             <w:pPr>
               <w:spacing w:before="100" w:line="240" w:lineRule="auto"/>
-              <w:ind w:left="180" w:right="0"/>
+              <w:ind w:right="0"/>
               <w:rPr>
                 <w:b/>
                 <w:color w:val="5C94CE"/>
@@ -482,7 +481,7 @@
         </w:tc>
         <w:tc>
           <w:tcPr>
-            <w:tcW w:w="390" w:type="dxa"/>
+            <w:tcW w:w="598" w:type="dxa"/>
             <w:tcBorders>
               <w:top w:val="single" w:sz="6" w:space="0" w:color="D9D9D9"/>
               <w:left w:val="nil"/>
@@ -510,7 +509,7 @@
         </w:tc>
         <w:tc>
           <w:tcPr>
-            <w:tcW w:w="2325" w:type="dxa"/>
+            <w:tcW w:w="2117" w:type="dxa"/>
             <w:tcBorders>
               <w:top w:val="single" w:sz="6" w:space="0" w:color="D9D9D9"/>
               <w:left w:val="single" w:sz="6" w:space="0" w:color="CCCCCC"/>
@@ -1604,7 +1603,6 @@
         <w:rPr>
           <w:color w:val="5C94CE"/>
         </w:rPr>
-        <w:lastRenderedPageBreak/>
         <w:t>Analytics Academy,</w:t>
       </w:r>
       <w:r>
@@ -1694,10 +1692,8 @@
       </w:r>
     </w:p>
     <w:sectPr>
-      <w:headerReference w:type="default" r:id="rId12"/>
       <w:footerReference w:type="default" r:id="rId13"/>
       <w:headerReference w:type="first" r:id="rId14"/>
-      <w:footerReference w:type="first" r:id="rId15"/>
       <w:pgSz w:w="12240" w:h="15840"/>
       <w:pgMar w:top="720" w:right="863" w:bottom="0" w:left="863" w:header="0" w:footer="0" w:gutter="0"/>
       <w:pgNumType w:start="1"/>
@@ -1761,12 +1757,6 @@
 </w:ftr>
 </file>
 
-<file path=word/footer2.xml><?xml version="1.0" encoding="utf-8"?>
-<w:ftr xmlns:wpc="http://schemas.microsoft.com/office/word/2010/wordprocessingCanvas" xmlns:mo="http://schemas.microsoft.com/office/mac/office/2008/main" xmlns:mc="http://schemas.openxmlformats.org/markup-compatibility/2006" xmlns:mv="urn:schemas-microsoft-com:mac:vml" xmlns:o="urn:schemas-microsoft-com:office:office" xmlns:r="http://schemas.openxmlformats.org/officeDocument/2006/relationships" xmlns:m="http://schemas.openxmlformats.org/officeDocument/2006/math" xmlns:v="urn:schemas-microsoft-com:vml" xmlns:wp14="http://schemas.microsoft.com/office/word/2010/wordprocessingDrawing" xmlns:wp="http://schemas.openxmlformats.org/drawingml/2006/wordprocessingDrawing" xmlns:w10="urn:schemas-microsoft-com:office:word" xmlns:w="http://schemas.openxmlformats.org/wordprocessingml/2006/main" xmlns:w14="http://schemas.microsoft.com/office/word/2010/wordml" xmlns:w15="http://schemas.microsoft.com/office/word/2012/wordml" xmlns:wpg="http://schemas.microsoft.com/office/word/2010/wordprocessingGroup" xmlns:wpi="http://schemas.microsoft.com/office/word/2010/wordprocessingInk" xmlns:wne="http://schemas.microsoft.com/office/word/2006/wordml" xmlns:wps="http://schemas.microsoft.com/office/word/2010/wordprocessingShape" mc:Ignorable="w14 w15 wp14">
-  <w:p/>
-</w:ftr>
-</file>
-
 <file path=word/footnotes.xml><?xml version="1.0" encoding="utf-8"?>
 <w:footnotes xmlns:wpc="http://schemas.microsoft.com/office/word/2010/wordprocessingCanvas" xmlns:mo="http://schemas.microsoft.com/office/mac/office/2008/main" xmlns:mc="http://schemas.openxmlformats.org/markup-compatibility/2006" xmlns:mv="urn:schemas-microsoft-com:mac:vml" xmlns:o="urn:schemas-microsoft-com:office:office" xmlns:r="http://schemas.openxmlformats.org/officeDocument/2006/relationships" xmlns:m="http://schemas.openxmlformats.org/officeDocument/2006/math" xmlns:v="urn:schemas-microsoft-com:vml" xmlns:wp14="http://schemas.microsoft.com/office/word/2010/wordprocessingDrawing" xmlns:wp="http://schemas.openxmlformats.org/drawingml/2006/wordprocessingDrawing" xmlns:w10="urn:schemas-microsoft-com:office:word" xmlns:w="http://schemas.openxmlformats.org/wordprocessingml/2006/main" xmlns:w14="http://schemas.microsoft.com/office/word/2010/wordml" xmlns:w15="http://schemas.microsoft.com/office/word/2012/wordml" xmlns:wpg="http://schemas.microsoft.com/office/word/2010/wordprocessingGroup" xmlns:wpi="http://schemas.microsoft.com/office/word/2010/wordprocessingInk" xmlns:wne="http://schemas.microsoft.com/office/word/2006/wordml" xmlns:wps="http://schemas.microsoft.com/office/word/2010/wordprocessingShape" mc:Ignorable="w14 w15 wp14">
   <w:footnote w:type="separator" w:id="-1">
@@ -1793,12 +1783,6 @@
 </file>
 
 <file path=word/header1.xml><?xml version="1.0" encoding="utf-8"?>
-<w:hdr xmlns:wpc="http://schemas.microsoft.com/office/word/2010/wordprocessingCanvas" xmlns:mo="http://schemas.microsoft.com/office/mac/office/2008/main" xmlns:mc="http://schemas.openxmlformats.org/markup-compatibility/2006" xmlns:mv="urn:schemas-microsoft-com:mac:vml" xmlns:o="urn:schemas-microsoft-com:office:office" xmlns:r="http://schemas.openxmlformats.org/officeDocument/2006/relationships" xmlns:m="http://schemas.openxmlformats.org/officeDocument/2006/math" xmlns:v="urn:schemas-microsoft-com:vml" xmlns:wp14="http://schemas.microsoft.com/office/word/2010/wordprocessingDrawing" xmlns:wp="http://schemas.openxmlformats.org/drawingml/2006/wordprocessingDrawing" xmlns:w10="urn:schemas-microsoft-com:office:word" xmlns:w="http://schemas.openxmlformats.org/wordprocessingml/2006/main" xmlns:w14="http://schemas.microsoft.com/office/word/2010/wordml" xmlns:w15="http://schemas.microsoft.com/office/word/2012/wordml" xmlns:wpg="http://schemas.microsoft.com/office/word/2010/wordprocessingGroup" xmlns:wpi="http://schemas.microsoft.com/office/word/2010/wordprocessingInk" xmlns:wne="http://schemas.microsoft.com/office/word/2006/wordml" xmlns:wps="http://schemas.microsoft.com/office/word/2010/wordprocessingShape" mc:Ignorable="w14 w15 wp14">
-  <w:p/>
-</w:hdr>
-</file>
-
-<file path=word/header2.xml><?xml version="1.0" encoding="utf-8"?>
 <w:hdr xmlns:wpc="http://schemas.microsoft.com/office/word/2010/wordprocessingCanvas" xmlns:mo="http://schemas.microsoft.com/office/mac/office/2008/main" xmlns:mc="http://schemas.openxmlformats.org/markup-compatibility/2006" xmlns:mv="urn:schemas-microsoft-com:mac:vml" xmlns:o="urn:schemas-microsoft-com:office:office" xmlns:r="http://schemas.openxmlformats.org/officeDocument/2006/relationships" xmlns:m="http://schemas.openxmlformats.org/officeDocument/2006/math" xmlns:v="urn:schemas-microsoft-com:vml" xmlns:wp14="http://schemas.microsoft.com/office/word/2010/wordprocessingDrawing" xmlns:wp="http://schemas.openxmlformats.org/drawingml/2006/wordprocessingDrawing" xmlns:w10="urn:schemas-microsoft-com:office:word" xmlns:w="http://schemas.openxmlformats.org/wordprocessingml/2006/main" xmlns:w14="http://schemas.microsoft.com/office/word/2010/wordml" xmlns:w15="http://schemas.microsoft.com/office/word/2012/wordml" xmlns:wpg="http://schemas.microsoft.com/office/word/2010/wordprocessingGroup" xmlns:wpi="http://schemas.microsoft.com/office/word/2010/wordprocessingInk" xmlns:wne="http://schemas.microsoft.com/office/word/2006/wordml" xmlns:wps="http://schemas.microsoft.com/office/word/2010/wordprocessingShape" mc:Ignorable="w14 w15 wp14">
   <w:p>
     <w:pPr>
@@ -2866,6 +2850,50 @@
       </w:tblCellMar>
     </w:tblPr>
   </w:style>
+  <w:style w:type="paragraph" w:styleId="Header">
+    <w:name w:val="header"/>
+    <w:basedOn w:val="Normal"/>
+    <w:link w:val="HeaderChar"/>
+    <w:uiPriority w:val="99"/>
+    <w:unhideWhenUsed/>
+    <w:rsid w:val="00337533"/>
+    <w:pPr>
+      <w:tabs>
+        <w:tab w:val="center" w:pos="4680"/>
+        <w:tab w:val="right" w:pos="9360"/>
+      </w:tabs>
+      <w:spacing w:before="0" w:line="240" w:lineRule="auto"/>
+    </w:pPr>
+  </w:style>
+  <w:style w:type="character" w:customStyle="1" w:styleId="HeaderChar">
+    <w:name w:val="Header Char"/>
+    <w:basedOn w:val="DefaultParagraphFont"/>
+    <w:link w:val="Header"/>
+    <w:uiPriority w:val="99"/>
+    <w:rsid w:val="00337533"/>
+  </w:style>
+  <w:style w:type="paragraph" w:styleId="Footer">
+    <w:name w:val="footer"/>
+    <w:basedOn w:val="Normal"/>
+    <w:link w:val="FooterChar"/>
+    <w:uiPriority w:val="99"/>
+    <w:unhideWhenUsed/>
+    <w:rsid w:val="00337533"/>
+    <w:pPr>
+      <w:tabs>
+        <w:tab w:val="center" w:pos="4680"/>
+        <w:tab w:val="right" w:pos="9360"/>
+      </w:tabs>
+      <w:spacing w:before="0" w:line="240" w:lineRule="auto"/>
+    </w:pPr>
+  </w:style>
+  <w:style w:type="character" w:customStyle="1" w:styleId="FooterChar">
+    <w:name w:val="Footer Char"/>
+    <w:basedOn w:val="DefaultParagraphFont"/>
+    <w:link w:val="Footer"/>
+    <w:uiPriority w:val="99"/>
+    <w:rsid w:val="00337533"/>
+  </w:style>
 </w:styles>
 </file>
 
@@ -3187,4 +3215,16 @@
   </a:objectDefaults>
   <a:extraClrSchemeLst/>
 </a:theme>
+</file>
+
+<file path=customXml/item1.xml><?xml version="1.0" encoding="utf-8"?>
+<b:Sources xmlns:b="http://schemas.openxmlformats.org/officeDocument/2006/bibliography" xmlns="http://schemas.openxmlformats.org/officeDocument/2006/bibliography" SelectedStyle="/APASixthEditionOfficeOnline.xsl" StyleName="APA"/>
+</file>
+
+<file path=customXml/itemProps1.xml><?xml version="1.0" encoding="utf-8"?>
+<ds:datastoreItem xmlns:ds="http://schemas.openxmlformats.org/officeDocument/2006/customXml" ds:itemID="{5C127C52-8DF0-414F-BAD1-966D695BFD19}">
+  <ds:schemaRefs>
+    <ds:schemaRef ds:uri="http://schemas.openxmlformats.org/officeDocument/2006/bibliography"/>
+  </ds:schemaRefs>
+</ds:datastoreItem>
 </file>
</xml_diff>

<commit_message>
updated Resume for Trilogy Education
</commit_message>
<xml_diff>
--- a/Axel-Maldonado-Web-Developer-Resume.docx
+++ b/Axel-Maldonado-Web-Developer-Resume.docx
@@ -2,33 +2,11 @@
 <file path=word/document.xml><?xml version="1.0" encoding="utf-8"?>
 <w:document xmlns:wpc="http://schemas.microsoft.com/office/word/2010/wordprocessingCanvas" xmlns:mo="http://schemas.microsoft.com/office/mac/office/2008/main" xmlns:mc="http://schemas.openxmlformats.org/markup-compatibility/2006" xmlns:mv="urn:schemas-microsoft-com:mac:vml" xmlns:o="urn:schemas-microsoft-com:office:office" xmlns:r="http://schemas.openxmlformats.org/officeDocument/2006/relationships" xmlns:m="http://schemas.openxmlformats.org/officeDocument/2006/math" xmlns:v="urn:schemas-microsoft-com:vml" xmlns:wp14="http://schemas.microsoft.com/office/word/2010/wordprocessingDrawing" xmlns:wp="http://schemas.openxmlformats.org/drawingml/2006/wordprocessingDrawing" xmlns:w10="urn:schemas-microsoft-com:office:word" xmlns:w="http://schemas.openxmlformats.org/wordprocessingml/2006/main" xmlns:w14="http://schemas.microsoft.com/office/word/2010/wordml" xmlns:w15="http://schemas.microsoft.com/office/word/2012/wordml" xmlns:wpg="http://schemas.microsoft.com/office/word/2010/wordprocessingGroup" xmlns:wpi="http://schemas.microsoft.com/office/word/2010/wordprocessingInk" xmlns:wne="http://schemas.microsoft.com/office/word/2006/wordml" xmlns:wps="http://schemas.microsoft.com/office/word/2010/wordprocessingShape" mc:Ignorable="w14 w15 wp14">
   <w:body>
-    <w:p>
-      <w:pPr>
-        <w:pBdr>
-          <w:top w:val="nil"/>
-          <w:left w:val="nil"/>
-          <w:bottom w:val="nil"/>
-          <w:right w:val="nil"/>
-          <w:between w:val="nil"/>
-        </w:pBdr>
-        <w:spacing w:before="0" w:line="240" w:lineRule="auto"/>
-        <w:rPr>
-          <w:sz w:val="4"/>
-          <w:szCs w:val="4"/>
-        </w:rPr>
-      </w:pPr>
-      <w:bookmarkStart w:id="0" w:name="_GoBack"/>
-      <w:bookmarkEnd w:id="0"/>
-    </w:p>
-    <w:p>
-      <w:pPr>
-        <w:spacing w:before="0" w:line="240" w:lineRule="auto"/>
-      </w:pPr>
-    </w:p>
     <w:tbl>
       <w:tblPr>
         <w:tblStyle w:val="a"/>
-        <w:tblW w:w="10532" w:type="dxa"/>
+        <w:tblW w:w="10530" w:type="dxa"/>
+        <w:tblInd w:w="15" w:type="dxa"/>
         <w:tblBorders>
           <w:top w:val="single" w:sz="4" w:space="0" w:color="CCCCCC"/>
           <w:left w:val="single" w:sz="4" w:space="0" w:color="CCCCCC"/>
@@ -41,20 +19,20 @@
         <w:tblLook w:val="0600" w:firstRow="0" w:lastRow="0" w:firstColumn="0" w:lastColumn="0" w:noHBand="1" w:noVBand="1"/>
       </w:tblPr>
       <w:tblGrid>
-        <w:gridCol w:w="1757"/>
+        <w:gridCol w:w="1742"/>
         <w:gridCol w:w="598"/>
         <w:gridCol w:w="2117"/>
         <w:gridCol w:w="1950"/>
         <w:gridCol w:w="1770"/>
-        <w:gridCol w:w="2340"/>
+        <w:gridCol w:w="2353"/>
       </w:tblGrid>
       <w:tr>
         <w:trPr>
-          <w:trHeight w:val="836"/>
+          <w:trHeight w:val="422"/>
         </w:trPr>
         <w:tc>
           <w:tcPr>
-            <w:tcW w:w="10532" w:type="dxa"/>
+            <w:tcW w:w="10530" w:type="dxa"/>
             <w:gridSpan w:val="6"/>
             <w:tcBorders>
               <w:top w:val="nil"/>
@@ -73,111 +51,35 @@
           <w:p>
             <w:pPr>
               <w:pStyle w:val="Title"/>
+              <w:spacing w:after="0"/>
               <w:rPr>
                 <w:rFonts w:ascii="Montserrat Light" w:eastAsia="Montserrat Light" w:hAnsi="Montserrat Light" w:cs="Montserrat Light"/>
-                <w:b w:val="0"/>
-                <w:color w:val="354A5F"/>
-                <w:sz w:val="80"/>
-                <w:szCs w:val="80"/>
-              </w:rPr>
-            </w:pPr>
-            <w:bookmarkStart w:id="1" w:name="_cga639yzrwah" w:colFirst="0" w:colLast="0"/>
-            <w:bookmarkEnd w:id="1"/>
+                <w:color w:val="354A5F"/>
+                <w:sz w:val="48"/>
+                <w:szCs w:val="48"/>
+              </w:rPr>
+            </w:pPr>
+            <w:bookmarkStart w:id="0" w:name="_cga639yzrwah" w:colFirst="0" w:colLast="0"/>
+            <w:bookmarkEnd w:id="0"/>
             <w:r>
               <w:rPr>
                 <w:rFonts w:ascii="Montserrat Light" w:eastAsia="Montserrat Light" w:hAnsi="Montserrat Light" w:cs="Montserrat Light"/>
-                <w:b w:val="0"/>
-                <w:color w:val="354A5F"/>
-                <w:sz w:val="60"/>
-                <w:szCs w:val="60"/>
+                <w:color w:val="354A5F"/>
+                <w:sz w:val="48"/>
+                <w:szCs w:val="48"/>
               </w:rPr>
               <w:t xml:space="preserve">Axel Maldonado-Hernandez </w:t>
-            </w:r>
-            <w:r>
-              <w:rPr>
-                <w:rFonts w:ascii="Montserrat Light" w:eastAsia="Montserrat Light" w:hAnsi="Montserrat Light" w:cs="Montserrat Light"/>
-                <w:b w:val="0"/>
-                <w:color w:val="354A5F"/>
-                <w:sz w:val="80"/>
-                <w:szCs w:val="80"/>
-              </w:rPr>
-              <w:t xml:space="preserve"> </w:t>
-            </w:r>
-            <w:r>
-              <w:rPr>
-                <w:noProof/>
-                <w:lang w:val="en-US"/>
-              </w:rPr>
-              <w:drawing>
-                <wp:anchor distT="114300" distB="114300" distL="114300" distR="114300" simplePos="0" relativeHeight="251658240" behindDoc="0" locked="0" layoutInCell="1" hidden="0" allowOverlap="1" wp14:anchorId="0494847B" wp14:editId="50AB14F6">
-                  <wp:simplePos x="0" y="0"/>
-                  <wp:positionH relativeFrom="column">
-                    <wp:posOffset>5475923</wp:posOffset>
-                  </wp:positionH>
-                  <wp:positionV relativeFrom="paragraph">
-                    <wp:posOffset>152400</wp:posOffset>
-                  </wp:positionV>
-                  <wp:extent cx="1182052" cy="485775"/>
-                  <wp:effectExtent l="0" t="0" r="0" b="0"/>
-                  <wp:wrapSquare wrapText="bothSides" distT="114300" distB="114300" distL="114300" distR="114300"/>
-                  <wp:docPr id="1" name="image1.png"/>
-                  <wp:cNvGraphicFramePr/>
-                  <a:graphic xmlns:a="http://schemas.openxmlformats.org/drawingml/2006/main">
-                    <a:graphicData uri="http://schemas.openxmlformats.org/drawingml/2006/picture">
-                      <pic:pic xmlns:pic="http://schemas.openxmlformats.org/drawingml/2006/picture">
-                        <pic:nvPicPr>
-                          <pic:cNvPr id="0" name="image1.png"/>
-                          <pic:cNvPicPr preferRelativeResize="0"/>
-                        </pic:nvPicPr>
-                        <pic:blipFill>
-                          <a:blip r:embed="rId8"/>
-                          <a:srcRect l="84" r="84"/>
-                          <a:stretch>
-                            <a:fillRect/>
-                          </a:stretch>
-                        </pic:blipFill>
-                        <pic:spPr>
-                          <a:xfrm>
-                            <a:off x="0" y="0"/>
-                            <a:ext cx="1182052" cy="485775"/>
-                          </a:xfrm>
-                          <a:prstGeom prst="rect">
-                            <a:avLst/>
-                          </a:prstGeom>
-                          <a:ln/>
-                        </pic:spPr>
-                      </pic:pic>
-                    </a:graphicData>
-                  </a:graphic>
-                </wp:anchor>
-              </w:drawing>
-            </w:r>
-          </w:p>
-          <w:p>
-            <w:pPr>
-              <w:spacing w:before="0" w:line="240" w:lineRule="auto"/>
-              <w:rPr>
-                <w:rFonts w:ascii="Montserrat Black" w:eastAsia="Montserrat Black" w:hAnsi="Montserrat Black" w:cs="Montserrat Black"/>
-                <w:color w:val="354A5F"/>
-              </w:rPr>
-            </w:pPr>
-            <w:r>
-              <w:rPr>
-                <w:rFonts w:ascii="Montserrat Black" w:eastAsia="Montserrat Black" w:hAnsi="Montserrat Black" w:cs="Montserrat Black"/>
-                <w:color w:val="354A5F"/>
-              </w:rPr>
-              <w:t>WEB DEVELOPER IN KANSAS CITY, MO</w:t>
             </w:r>
           </w:p>
         </w:tc>
       </w:tr>
       <w:tr>
         <w:trPr>
-          <w:trHeight w:val="720"/>
+          <w:trHeight w:val="368"/>
         </w:trPr>
         <w:tc>
           <w:tcPr>
-            <w:tcW w:w="10532" w:type="dxa"/>
+            <w:tcW w:w="10530" w:type="dxa"/>
             <w:gridSpan w:val="6"/>
             <w:tcBorders>
               <w:top w:val="nil"/>
@@ -227,7 +129,7 @@
               </w:rPr>
               <w:t xml:space="preserve"> </w:t>
             </w:r>
-            <w:hyperlink r:id="rId9">
+            <w:hyperlink r:id="rId8">
               <w:r>
                 <w:rPr>
                   <w:color w:val="1155CC"/>
@@ -269,7 +171,7 @@
               </w:rPr>
               <w:t xml:space="preserve"> </w:t>
             </w:r>
-            <w:hyperlink r:id="rId10">
+            <w:hyperlink r:id="rId9">
               <w:r>
                 <w:rPr>
                   <w:color w:val="1155CC"/>
@@ -300,7 +202,7 @@
               </w:rPr>
               <w:t xml:space="preserve"> </w:t>
             </w:r>
-            <w:hyperlink r:id="rId11">
+            <w:hyperlink r:id="rId10">
               <w:r>
                 <w:rPr>
                   <w:color w:val="1155CC"/>
@@ -328,7 +230,7 @@
               </w:rPr>
               <w:t xml:space="preserve"> </w:t>
             </w:r>
-            <w:hyperlink r:id="rId12">
+            <w:hyperlink r:id="rId11">
               <w:r>
                 <w:rPr>
                   <w:color w:val="1155CC"/>
@@ -346,7 +248,7 @@
         </w:trPr>
         <w:tc>
           <w:tcPr>
-            <w:tcW w:w="10532" w:type="dxa"/>
+            <w:tcW w:w="10530" w:type="dxa"/>
             <w:gridSpan w:val="6"/>
             <w:tcBorders>
               <w:top w:val="single" w:sz="4" w:space="0" w:color="D9D9D9"/>
@@ -364,31 +266,43 @@
           </w:tcPr>
           <w:p>
             <w:pPr>
-              <w:pStyle w:val="Subtitle"/>
-              <w:rPr>
-                <w:sz w:val="18"/>
-                <w:szCs w:val="18"/>
-              </w:rPr>
-            </w:pPr>
-            <w:bookmarkStart w:id="2" w:name="_5vbjl72e3g1i" w:colFirst="0" w:colLast="0"/>
-            <w:bookmarkEnd w:id="2"/>
-            <w:r>
-              <w:rPr>
-                <w:sz w:val="18"/>
-                <w:szCs w:val="18"/>
+              <w:spacing w:before="0"/>
+              <w:rPr>
+                <w:color w:val="354A5F"/>
+              </w:rPr>
+            </w:pPr>
+            <w:bookmarkStart w:id="1" w:name="_5vbjl72e3g1i" w:colFirst="0" w:colLast="0"/>
+            <w:bookmarkEnd w:id="1"/>
+            <w:r>
+              <w:rPr>
+                <w:color w:val="354A5F"/>
               </w:rPr>
               <w:t>I am a web developer who is passionate about technology and delivering the best product I can. Although I’ve graduated from college, I haven’t stopped learning and enjoy constantly improving my skills.</w:t>
+            </w:r>
+          </w:p>
+          <w:p>
+            <w:pPr>
+              <w:spacing w:before="0"/>
+              <w:rPr>
+                <w:color w:val="354A5F"/>
+              </w:rPr>
+            </w:pPr>
+            <w:r>
+              <w:rPr>
+                <w:color w:val="354A5F"/>
+              </w:rPr>
+              <w:t>As a web developer I use JavaScript in every aspect of my work. Using React as the front end framework. The runtime environment for the web apps on my GitHub is node.JS which runs on JavaScript. For non-react based web apps, I use JavaScript along with jQuery to manipulate the DOM.</w:t>
             </w:r>
           </w:p>
         </w:tc>
       </w:tr>
       <w:tr>
         <w:trPr>
-          <w:trHeight w:val="1020"/>
+          <w:trHeight w:val="848"/>
         </w:trPr>
         <w:tc>
           <w:tcPr>
-            <w:tcW w:w="1757" w:type="dxa"/>
+            <w:tcW w:w="1742" w:type="dxa"/>
             <w:tcBorders>
               <w:top w:val="single" w:sz="6" w:space="0" w:color="D9D9D9"/>
               <w:left w:val="nil"/>
@@ -422,7 +336,7 @@
           </w:p>
           <w:p>
             <w:pPr>
-              <w:spacing w:before="100" w:line="240" w:lineRule="auto"/>
+              <w:spacing w:before="0" w:line="240" w:lineRule="auto"/>
               <w:ind w:right="0"/>
               <w:rPr>
                 <w:b/>
@@ -446,7 +360,7 @@
           </w:p>
           <w:p>
             <w:pPr>
-              <w:spacing w:before="100" w:line="240" w:lineRule="auto"/>
+              <w:spacing w:before="0" w:line="240" w:lineRule="auto"/>
               <w:ind w:right="0"/>
               <w:rPr>
                 <w:b/>
@@ -463,7 +377,7 @@
           </w:p>
           <w:p>
             <w:pPr>
-              <w:spacing w:before="100" w:line="240" w:lineRule="auto"/>
+              <w:spacing w:before="0" w:line="240" w:lineRule="auto"/>
               <w:ind w:right="0"/>
               <w:rPr>
                 <w:b/>
@@ -543,7 +457,7 @@
           </w:p>
           <w:p>
             <w:pPr>
-              <w:spacing w:before="100" w:line="240" w:lineRule="auto"/>
+              <w:spacing w:before="0" w:line="240" w:lineRule="auto"/>
               <w:ind w:left="180" w:right="0"/>
               <w:rPr>
                 <w:b/>
@@ -560,7 +474,7 @@
           </w:p>
           <w:p>
             <w:pPr>
-              <w:spacing w:before="100" w:line="240" w:lineRule="auto"/>
+              <w:spacing w:before="0" w:line="240" w:lineRule="auto"/>
               <w:ind w:left="180" w:right="0"/>
               <w:rPr>
                 <w:b/>
@@ -574,16 +488,6 @@
               </w:rPr>
               <w:t>• Node.js</w:t>
             </w:r>
-          </w:p>
-          <w:p>
-            <w:pPr>
-              <w:spacing w:before="100" w:line="240" w:lineRule="auto"/>
-              <w:ind w:right="0"/>
-              <w:rPr>
-                <w:b/>
-                <w:color w:val="5C94CE"/>
-              </w:rPr>
-            </w:pPr>
           </w:p>
         </w:tc>
         <w:tc>
@@ -605,7 +509,7 @@
           </w:tcPr>
           <w:p>
             <w:pPr>
-              <w:spacing w:before="100" w:line="240" w:lineRule="auto"/>
+              <w:spacing w:before="0" w:line="240" w:lineRule="auto"/>
               <w:ind w:right="0"/>
               <w:rPr>
                 <w:b/>
@@ -622,7 +526,7 @@
           </w:p>
           <w:p>
             <w:pPr>
-              <w:spacing w:before="100" w:line="240" w:lineRule="auto"/>
+              <w:spacing w:before="0" w:line="240" w:lineRule="auto"/>
               <w:ind w:right="0"/>
               <w:rPr>
                 <w:b/>
@@ -639,7 +543,7 @@
           </w:p>
           <w:p>
             <w:pPr>
-              <w:spacing w:before="100" w:line="240" w:lineRule="auto"/>
+              <w:spacing w:before="0" w:line="240" w:lineRule="auto"/>
               <w:ind w:right="0"/>
               <w:rPr>
                 <w:b/>
@@ -656,13 +560,20 @@
           </w:p>
           <w:p>
             <w:pPr>
-              <w:spacing w:before="100" w:line="240" w:lineRule="auto"/>
+              <w:spacing w:before="0" w:line="240" w:lineRule="auto"/>
               <w:ind w:right="0"/>
               <w:rPr>
                 <w:b/>
                 <w:color w:val="5C94CE"/>
               </w:rPr>
             </w:pPr>
+            <w:r>
+              <w:rPr>
+                <w:b/>
+                <w:color w:val="5C94CE"/>
+              </w:rPr>
+              <w:t>• Express JS</w:t>
+            </w:r>
           </w:p>
         </w:tc>
         <w:tc>
@@ -701,7 +612,7 @@
           </w:p>
           <w:p>
             <w:pPr>
-              <w:spacing w:before="100" w:line="240" w:lineRule="auto"/>
+              <w:spacing w:before="0" w:line="240" w:lineRule="auto"/>
               <w:ind w:left="720" w:right="0" w:hanging="540"/>
               <w:rPr>
                 <w:b/>
@@ -718,7 +629,7 @@
           </w:p>
           <w:p>
             <w:pPr>
-              <w:spacing w:before="100" w:line="240" w:lineRule="auto"/>
+              <w:spacing w:before="0" w:line="240" w:lineRule="auto"/>
               <w:ind w:left="720" w:right="0" w:hanging="540"/>
               <w:rPr>
                 <w:b/>
@@ -727,25 +638,39 @@
             </w:pPr>
             <w:r>
               <w:rPr>
+                <w:color w:val="5C94CE"/>
+              </w:rPr>
+              <w:t xml:space="preserve">• </w:t>
+            </w:r>
+            <w:r>
+              <w:rPr>
+                <w:b/>
+                <w:color w:val="5C94CE"/>
+              </w:rPr>
+              <w:t>MongoDB</w:t>
+            </w:r>
+          </w:p>
+          <w:p>
+            <w:pPr>
+              <w:spacing w:before="0" w:line="240" w:lineRule="auto"/>
+              <w:ind w:left="720" w:right="0" w:hanging="540"/>
+              <w:rPr>
+                <w:b/>
+                <w:color w:val="5C94CE"/>
+              </w:rPr>
+            </w:pPr>
+            <w:r>
+              <w:rPr>
                 <w:b/>
                 <w:color w:val="5C94CE"/>
               </w:rPr>
               <w:t>• Firebase</w:t>
             </w:r>
-          </w:p>
-          <w:p>
-            <w:pPr>
-              <w:spacing w:before="100" w:line="240" w:lineRule="auto"/>
-              <w:ind w:left="720" w:right="0" w:hanging="540"/>
-              <w:rPr>
-                <w:color w:val="5C94CE"/>
-              </w:rPr>
-            </w:pPr>
           </w:p>
         </w:tc>
         <w:tc>
           <w:tcPr>
-            <w:tcW w:w="2340" w:type="dxa"/>
+            <w:tcW w:w="2353" w:type="dxa"/>
             <w:tcBorders>
               <w:top w:val="single" w:sz="6" w:space="0" w:color="D9D9D9"/>
               <w:left w:val="single" w:sz="6" w:space="0" w:color="CCCCCC"/>
@@ -779,7 +704,7 @@
           </w:p>
           <w:p>
             <w:pPr>
-              <w:spacing w:before="100" w:line="240" w:lineRule="auto"/>
+              <w:spacing w:before="0" w:line="240" w:lineRule="auto"/>
               <w:ind w:left="180" w:right="0"/>
               <w:rPr>
                 <w:b/>
@@ -791,21 +716,12 @@
                 <w:b/>
                 <w:color w:val="5C94CE"/>
               </w:rPr>
-              <w:t xml:space="preserve">• </w:t>
-            </w:r>
-            <w:proofErr w:type="spellStart"/>
-            <w:r>
-              <w:rPr>
-                <w:b/>
-                <w:color w:val="5C94CE"/>
-              </w:rPr>
-              <w:t>Git</w:t>
-            </w:r>
-            <w:proofErr w:type="spellEnd"/>
-          </w:p>
-          <w:p>
-            <w:pPr>
-              <w:spacing w:before="100" w:line="240" w:lineRule="auto"/>
+              <w:t>• Git</w:t>
+            </w:r>
+          </w:p>
+          <w:p>
+            <w:pPr>
+              <w:spacing w:before="0" w:line="240" w:lineRule="auto"/>
               <w:ind w:left="180" w:right="0"/>
               <w:rPr>
                 <w:b/>
@@ -817,21 +733,12 @@
                 <w:b/>
                 <w:color w:val="5C94CE"/>
               </w:rPr>
-              <w:t xml:space="preserve">• </w:t>
-            </w:r>
-            <w:proofErr w:type="spellStart"/>
-            <w:r>
-              <w:rPr>
-                <w:b/>
-                <w:color w:val="5C94CE"/>
-              </w:rPr>
-              <w:t>Github</w:t>
-            </w:r>
-            <w:proofErr w:type="spellEnd"/>
-          </w:p>
-          <w:p>
-            <w:pPr>
-              <w:spacing w:before="100" w:line="240" w:lineRule="auto"/>
+              <w:t>• Github</w:t>
+            </w:r>
+          </w:p>
+          <w:p>
+            <w:pPr>
+              <w:spacing w:before="0" w:line="240" w:lineRule="auto"/>
               <w:ind w:left="180" w:right="0"/>
               <w:rPr>
                 <w:b/>
@@ -843,18 +750,18 @@
                 <w:b/>
                 <w:color w:val="5C94CE"/>
               </w:rPr>
-              <w:t>• NPM</w:t>
+              <w:t>• Command Line</w:t>
             </w:r>
           </w:p>
         </w:tc>
       </w:tr>
       <w:tr>
         <w:trPr>
-          <w:trHeight w:val="420"/>
+          <w:trHeight w:val="161"/>
         </w:trPr>
         <w:tc>
           <w:tcPr>
-            <w:tcW w:w="10532" w:type="dxa"/>
+            <w:tcW w:w="10530" w:type="dxa"/>
             <w:gridSpan w:val="6"/>
             <w:tcBorders>
               <w:top w:val="nil"/>
@@ -900,7 +807,7 @@
         </w:trPr>
         <w:tc>
           <w:tcPr>
-            <w:tcW w:w="10532" w:type="dxa"/>
+            <w:tcW w:w="10530" w:type="dxa"/>
             <w:gridSpan w:val="6"/>
             <w:tcBorders>
               <w:top w:val="nil"/>
@@ -919,24 +826,26 @@
           <w:p>
             <w:pPr>
               <w:pStyle w:val="Heading2"/>
-              <w:spacing w:before="200" w:after="60"/>
-              <w:rPr>
-                <w:color w:val="354A5F"/>
-              </w:rPr>
-            </w:pPr>
-            <w:bookmarkStart w:id="3" w:name="_6f2vzepcxmke" w:colFirst="0" w:colLast="0"/>
-            <w:bookmarkEnd w:id="3"/>
-            <w:r>
-              <w:rPr>
-                <w:color w:val="5C94CE"/>
-              </w:rPr>
-              <w:t>Web Developer</w:t>
-            </w:r>
-            <w:r>
+              <w:spacing w:before="0" w:after="120"/>
+              <w:ind w:right="302"/>
               <w:rPr>
                 <w:b w:val="0"/>
                 <w:color w:val="354A5F"/>
               </w:rPr>
+            </w:pPr>
+            <w:bookmarkStart w:id="2" w:name="_6f2vzepcxmke" w:colFirst="0" w:colLast="0"/>
+            <w:bookmarkEnd w:id="2"/>
+            <w:r>
+              <w:rPr>
+                <w:color w:val="5C94CE"/>
+              </w:rPr>
+              <w:t>Web Development Teaching Assistant</w:t>
+            </w:r>
+            <w:r>
+              <w:rPr>
+                <w:b w:val="0"/>
+                <w:color w:val="354A5F"/>
+              </w:rPr>
               <w:t>,</w:t>
             </w:r>
             <w:r>
@@ -945,30 +854,40 @@
               </w:rPr>
               <w:t xml:space="preserve"> </w:t>
             </w:r>
-            <w:proofErr w:type="spellStart"/>
             <w:r>
               <w:rPr>
                 <w:b w:val="0"/>
                 <w:color w:val="354A5F"/>
               </w:rPr>
-              <w:t>Lumos</w:t>
-            </w:r>
-            <w:proofErr w:type="spellEnd"/>
+              <w:t>Trilogy Education</w:t>
+            </w:r>
             <w:r>
               <w:rPr>
                 <w:b w:val="0"/>
                 <w:color w:val="354A5F"/>
               </w:rPr>
-              <w:t xml:space="preserve"> Web Design, </w:t>
+              <w:t xml:space="preserve">, </w:t>
             </w:r>
             <w:r>
               <w:rPr>
                 <w:b w:val="0"/>
                 <w:color w:val="354A5F"/>
-                <w:sz w:val="16"/>
-                <w:szCs w:val="16"/>
-              </w:rPr>
-              <w:t>Overland Park, August 2018 – Present</w:t>
+              </w:rPr>
+              <w:t xml:space="preserve">Overland Park, </w:t>
+            </w:r>
+            <w:r>
+              <w:rPr>
+                <w:b w:val="0"/>
+                <w:color w:val="354A5F"/>
+              </w:rPr>
+              <w:t>April 2019</w:t>
+            </w:r>
+            <w:r>
+              <w:rPr>
+                <w:b w:val="0"/>
+                <w:color w:val="354A5F"/>
+              </w:rPr>
+              <w:t xml:space="preserve"> – Present</w:t>
             </w:r>
           </w:p>
           <w:p>
@@ -980,13 +899,17 @@
               <w:spacing w:before="0"/>
               <w:rPr>
                 <w:color w:val="354A5F"/>
-              </w:rPr>
-            </w:pPr>
-            <w:r>
-              <w:rPr>
-                <w:color w:val="354A5F"/>
-              </w:rPr>
-              <w:t>Met with clients to discuss website needs and create wireframe for the project.</w:t>
+                <w:sz w:val="20"/>
+                <w:szCs w:val="20"/>
+              </w:rPr>
+            </w:pPr>
+            <w:r>
+              <w:rPr>
+                <w:color w:val="354A5F"/>
+                <w:sz w:val="20"/>
+                <w:szCs w:val="20"/>
+              </w:rPr>
+              <w:t>TA for the Full Stack Web Development Bootcamp at The University Of Kansas, Edwards Campus.</w:t>
             </w:r>
           </w:p>
           <w:p>
@@ -998,27 +921,17 @@
               <w:spacing w:before="0"/>
               <w:rPr>
                 <w:color w:val="354A5F"/>
-              </w:rPr>
-            </w:pPr>
-            <w:r>
-              <w:rPr>
-                <w:color w:val="354A5F"/>
-              </w:rPr>
-              <w:t xml:space="preserve">Built website using libraries including Bootstrap, jQuery, WordPress, </w:t>
-            </w:r>
-            <w:proofErr w:type="spellStart"/>
-            <w:r>
-              <w:rPr>
-                <w:color w:val="354A5F"/>
-              </w:rPr>
-              <w:t>WooCommerce</w:t>
-            </w:r>
-            <w:proofErr w:type="spellEnd"/>
-            <w:r>
-              <w:rPr>
-                <w:color w:val="354A5F"/>
-              </w:rPr>
-              <w:t xml:space="preserve"> (PHP), and React.</w:t>
+                <w:sz w:val="20"/>
+                <w:szCs w:val="20"/>
+              </w:rPr>
+            </w:pPr>
+            <w:r>
+              <w:rPr>
+                <w:color w:val="354A5F"/>
+                <w:sz w:val="20"/>
+                <w:szCs w:val="20"/>
+              </w:rPr>
+              <w:t>Lead classroom discussions, guide inquiry, emphasize the meta-skills and core concepts of software engineering.</w:t>
             </w:r>
           </w:p>
           <w:p>
@@ -1030,67 +943,187 @@
               <w:spacing w:before="0"/>
               <w:rPr>
                 <w:color w:val="354A5F"/>
-              </w:rPr>
-            </w:pPr>
-            <w:r>
-              <w:rPr>
-                <w:color w:val="354A5F"/>
-              </w:rPr>
-              <w:t xml:space="preserve">Deployed site to </w:t>
-            </w:r>
-            <w:proofErr w:type="spellStart"/>
-            <w:r>
-              <w:rPr>
-                <w:color w:val="354A5F"/>
-              </w:rPr>
-              <w:t>Netlify</w:t>
-            </w:r>
-            <w:proofErr w:type="spellEnd"/>
-            <w:r>
-              <w:rPr>
-                <w:color w:val="354A5F"/>
-              </w:rPr>
-              <w:t xml:space="preserve">, </w:t>
-            </w:r>
-            <w:proofErr w:type="spellStart"/>
-            <w:r>
-              <w:rPr>
-                <w:color w:val="354A5F"/>
-              </w:rPr>
-              <w:t>Github</w:t>
-            </w:r>
-            <w:proofErr w:type="spellEnd"/>
-            <w:r>
-              <w:rPr>
-                <w:color w:val="354A5F"/>
-              </w:rPr>
-              <w:t xml:space="preserve"> Pages, or </w:t>
-            </w:r>
-            <w:proofErr w:type="spellStart"/>
-            <w:r>
-              <w:rPr>
-                <w:color w:val="354A5F"/>
-              </w:rPr>
-              <w:t>Heroku</w:t>
-            </w:r>
-            <w:proofErr w:type="spellEnd"/>
-            <w:r>
-              <w:rPr>
-                <w:color w:val="354A5F"/>
+                <w:sz w:val="20"/>
+                <w:szCs w:val="20"/>
+              </w:rPr>
+            </w:pPr>
+            <w:r>
+              <w:rPr>
+                <w:color w:val="354A5F"/>
+                <w:sz w:val="20"/>
+                <w:szCs w:val="20"/>
+              </w:rPr>
+              <w:t>Support students in their projects and challenges, and provide feedback to students.</w:t>
+            </w:r>
+          </w:p>
+          <w:p>
+            <w:pPr>
+              <w:pStyle w:val="Heading2"/>
+              <w:spacing w:before="0" w:after="120"/>
+              <w:ind w:right="302"/>
+              <w:rPr>
+                <w:color w:val="354A5F"/>
+              </w:rPr>
+            </w:pPr>
+            <w:r>
+              <w:rPr>
+                <w:color w:val="5C94CE"/>
+              </w:rPr>
+              <w:t>Web Developer</w:t>
+            </w:r>
+            <w:r>
+              <w:rPr>
+                <w:b w:val="0"/>
+                <w:color w:val="354A5F"/>
+              </w:rPr>
+              <w:t>,</w:t>
+            </w:r>
+            <w:r>
+              <w:rPr>
+                <w:color w:val="354A5F"/>
+              </w:rPr>
+              <w:t xml:space="preserve"> </w:t>
+            </w:r>
+            <w:r>
+              <w:rPr>
+                <w:b w:val="0"/>
+                <w:color w:val="354A5F"/>
+              </w:rPr>
+              <w:t xml:space="preserve">Lumos Web Design, </w:t>
+            </w:r>
+            <w:r>
+              <w:rPr>
+                <w:b w:val="0"/>
+                <w:color w:val="354A5F"/>
+              </w:rPr>
+              <w:t>Overland Park, August 2018 – Present</w:t>
+            </w:r>
+          </w:p>
+          <w:p>
+            <w:pPr>
+              <w:numPr>
+                <w:ilvl w:val="0"/>
+                <w:numId w:val="1"/>
+              </w:numPr>
+              <w:spacing w:before="0"/>
+              <w:rPr>
+                <w:color w:val="354A5F"/>
+                <w:sz w:val="20"/>
+              </w:rPr>
+            </w:pPr>
+            <w:r>
+              <w:rPr>
+                <w:color w:val="354A5F"/>
+                <w:sz w:val="20"/>
+              </w:rPr>
+              <w:t>M</w:t>
+            </w:r>
+            <w:r>
+              <w:rPr>
+                <w:color w:val="354A5F"/>
+                <w:sz w:val="20"/>
+              </w:rPr>
+              <w:t>e</w:t>
+            </w:r>
+            <w:r>
+              <w:rPr>
+                <w:color w:val="354A5F"/>
+                <w:sz w:val="20"/>
+              </w:rPr>
+              <w:t>et with clients to discuss website needs and create wireframe for the project.</w:t>
+            </w:r>
+          </w:p>
+          <w:p>
+            <w:pPr>
+              <w:numPr>
+                <w:ilvl w:val="0"/>
+                <w:numId w:val="1"/>
+              </w:numPr>
+              <w:spacing w:before="0"/>
+              <w:rPr>
+                <w:color w:val="354A5F"/>
+                <w:sz w:val="20"/>
+              </w:rPr>
+            </w:pPr>
+            <w:r>
+              <w:rPr>
+                <w:color w:val="354A5F"/>
+                <w:sz w:val="20"/>
+              </w:rPr>
+              <w:t>Use a variety of programming languages in order to create user-friendly web pages</w:t>
+            </w:r>
+            <w:r>
+              <w:rPr>
+                <w:color w:val="354A5F"/>
+                <w:sz w:val="20"/>
               </w:rPr>
               <w:t>.</w:t>
             </w:r>
           </w:p>
           <w:p>
             <w:pPr>
+              <w:numPr>
+                <w:ilvl w:val="0"/>
+                <w:numId w:val="1"/>
+              </w:numPr>
+              <w:spacing w:before="0"/>
+              <w:rPr>
+                <w:color w:val="354A5F"/>
+                <w:sz w:val="20"/>
+              </w:rPr>
+            </w:pPr>
+            <w:r>
+              <w:rPr>
+                <w:color w:val="354A5F"/>
+                <w:sz w:val="20"/>
+              </w:rPr>
+              <w:t>Develop SEO optimized sites using tools like Google Spotlight to verify SEO.</w:t>
+            </w:r>
+          </w:p>
+          <w:p>
+            <w:pPr>
+              <w:numPr>
+                <w:ilvl w:val="0"/>
+                <w:numId w:val="1"/>
+              </w:numPr>
+              <w:spacing w:before="0"/>
+              <w:rPr>
+                <w:color w:val="354A5F"/>
+                <w:sz w:val="20"/>
+              </w:rPr>
+            </w:pPr>
+            <w:r>
+              <w:rPr>
+                <w:color w:val="354A5F"/>
+                <w:sz w:val="20"/>
+              </w:rPr>
+              <w:t>Work in multidisciplinary team with</w:t>
+            </w:r>
+            <w:bookmarkStart w:id="3" w:name="_GoBack"/>
+            <w:bookmarkEnd w:id="3"/>
+            <w:r>
+              <w:rPr>
+                <w:color w:val="354A5F"/>
+                <w:sz w:val="20"/>
+              </w:rPr>
+              <w:t xml:space="preserve"> other professionals such as</w:t>
+            </w:r>
+            <w:r>
+              <w:rPr>
+                <w:color w:val="354A5F"/>
+                <w:sz w:val="20"/>
+              </w:rPr>
+              <w:t xml:space="preserve"> graphic designers.</w:t>
+            </w:r>
+          </w:p>
+          <w:p>
+            <w:pPr>
               <w:pStyle w:val="Heading2"/>
-              <w:spacing w:before="100" w:after="60"/>
+              <w:spacing w:before="0"/>
               <w:jc w:val="both"/>
               <w:rPr>
                 <w:b w:val="0"/>
                 <w:color w:val="354A5F"/>
-                <w:sz w:val="16"/>
-                <w:szCs w:val="16"/>
               </w:rPr>
             </w:pPr>
             <w:bookmarkStart w:id="4" w:name="_xfmll3ghzvna" w:colFirst="0" w:colLast="0"/>
@@ -1106,32 +1139,7 @@
                 <w:b w:val="0"/>
                 <w:color w:val="354A5F"/>
               </w:rPr>
-              <w:t xml:space="preserve">T-Mobile USA </w:t>
-            </w:r>
-            <w:proofErr w:type="spellStart"/>
-            <w:r>
-              <w:rPr>
-                <w:b w:val="0"/>
-                <w:color w:val="354A5F"/>
-              </w:rPr>
-              <w:t>Inc</w:t>
-            </w:r>
-            <w:proofErr w:type="spellEnd"/>
-            <w:r>
-              <w:rPr>
-                <w:b w:val="0"/>
-                <w:color w:val="354A5F"/>
-              </w:rPr>
-              <w:t xml:space="preserve">, </w:t>
-            </w:r>
-            <w:r>
-              <w:rPr>
-                <w:b w:val="0"/>
-                <w:color w:val="354A5F"/>
-                <w:sz w:val="16"/>
-                <w:szCs w:val="16"/>
-              </w:rPr>
-              <w:t>Olathe, KS, October 2013 – May  2014</w:t>
+              <w:t>T-Mobile USA Inc, Olathe, KS, October 2013 – May  2014</w:t>
             </w:r>
           </w:p>
           <w:p>
@@ -1141,33 +1149,18 @@
                 <w:numId w:val="4"/>
               </w:numPr>
               <w:spacing w:before="0" w:line="276" w:lineRule="auto"/>
-              <w:rPr>
-                <w:color w:val="354A5F"/>
-              </w:rPr>
-            </w:pPr>
-            <w:r>
-              <w:rPr>
-                <w:color w:val="354A5F"/>
+              <w:ind w:right="302"/>
+              <w:rPr>
+                <w:color w:val="354A5F"/>
+                <w:sz w:val="20"/>
+              </w:rPr>
+            </w:pPr>
+            <w:r>
+              <w:rPr>
+                <w:color w:val="354A5F"/>
+                <w:sz w:val="20"/>
               </w:rPr>
               <w:t xml:space="preserve">Achieved sales quotas in a fast-paced environment. </w:t>
-            </w:r>
-          </w:p>
-          <w:p>
-            <w:pPr>
-              <w:numPr>
-                <w:ilvl w:val="0"/>
-                <w:numId w:val="4"/>
-              </w:numPr>
-              <w:spacing w:before="0"/>
-              <w:rPr>
-                <w:color w:val="354A5F"/>
-              </w:rPr>
-            </w:pPr>
-            <w:r>
-              <w:rPr>
-                <w:color w:val="354A5F"/>
-              </w:rPr>
-              <w:t xml:space="preserve">Provided technical support and information about iOS, Android, and Windows Phone devices to 5-10 customers per day. </w:t>
             </w:r>
           </w:p>
           <w:p>
@@ -1177,26 +1170,56 @@
                 <w:numId w:val="4"/>
               </w:numPr>
               <w:spacing w:before="0" w:line="276" w:lineRule="auto"/>
-              <w:rPr>
-                <w:color w:val="354A5F"/>
-              </w:rPr>
-            </w:pPr>
-            <w:r>
-              <w:rPr>
-                <w:color w:val="354A5F"/>
+              <w:ind w:right="302"/>
+              <w:rPr>
+                <w:color w:val="354A5F"/>
+                <w:sz w:val="20"/>
+              </w:rPr>
+            </w:pPr>
+            <w:r>
+              <w:rPr>
+                <w:color w:val="354A5F"/>
+                <w:sz w:val="20"/>
+              </w:rPr>
+              <w:t xml:space="preserve">Provided technical support for  iOS, Android, and Windows devices to 10-15 customers per day. </w:t>
+            </w:r>
+          </w:p>
+          <w:p>
+            <w:pPr>
+              <w:numPr>
+                <w:ilvl w:val="0"/>
+                <w:numId w:val="4"/>
+              </w:numPr>
+              <w:spacing w:before="0" w:line="276" w:lineRule="auto"/>
+              <w:ind w:right="302"/>
+              <w:rPr>
+                <w:color w:val="354A5F"/>
+              </w:rPr>
+            </w:pPr>
+            <w:r>
+              <w:rPr>
+                <w:color w:val="354A5F"/>
+                <w:sz w:val="20"/>
               </w:rPr>
               <w:t>Awarded “Top Revenue Growth Associate in the Western Plains District” for 4th Quarter 2013</w:t>
+            </w:r>
+            <w:r>
+              <w:rPr>
+                <w:color w:val="354A5F"/>
+                <w:sz w:val="20"/>
+              </w:rPr>
+              <w:t>.</w:t>
             </w:r>
           </w:p>
         </w:tc>
       </w:tr>
       <w:tr>
         <w:trPr>
-          <w:trHeight w:val="420"/>
+          <w:trHeight w:val="134"/>
         </w:trPr>
         <w:tc>
           <w:tcPr>
-            <w:tcW w:w="10532" w:type="dxa"/>
+            <w:tcW w:w="10530" w:type="dxa"/>
             <w:gridSpan w:val="6"/>
             <w:tcBorders>
               <w:top w:val="nil"/>
@@ -1242,7 +1265,7 @@
         </w:trPr>
         <w:tc>
           <w:tcPr>
-            <w:tcW w:w="10532" w:type="dxa"/>
+            <w:tcW w:w="10530" w:type="dxa"/>
             <w:gridSpan w:val="6"/>
             <w:tcBorders>
               <w:top w:val="nil"/>
@@ -1260,7 +1283,7 @@
           <w:p>
             <w:pPr>
               <w:pStyle w:val="Heading2"/>
-              <w:spacing w:before="200" w:after="60"/>
+              <w:spacing w:before="0"/>
               <w:rPr>
                 <w:b w:val="0"/>
                 <w:color w:val="354A5F"/>
@@ -1285,7 +1308,28 @@
                 <w:b w:val="0"/>
                 <w:color w:val="354A5F"/>
               </w:rPr>
-              <w:t>— Job Board for Technical Positions in the Kansas City area.</w:t>
+              <w:t>— Job Board for Technical Po</w:t>
+            </w:r>
+            <w:r>
+              <w:rPr>
+                <w:b w:val="0"/>
+                <w:color w:val="354A5F"/>
+              </w:rPr>
+              <w:t>sitions in the</w:t>
+            </w:r>
+            <w:r>
+              <w:rPr>
+                <w:b w:val="0"/>
+                <w:color w:val="354A5F"/>
+              </w:rPr>
+              <w:t xml:space="preserve"> Kansas City area – </w:t>
+            </w:r>
+            <w:r>
+              <w:rPr>
+                <w:b w:val="0"/>
+                <w:color w:val="354A5F"/>
+              </w:rPr>
+              <w:t>https://kctechjobs.netlify.com</w:t>
             </w:r>
           </w:p>
           <w:p>
@@ -1303,7 +1347,43 @@
               <w:rPr>
                 <w:color w:val="354A5F"/>
               </w:rPr>
-              <w:t xml:space="preserve">Created a web app that shows available tech jobs in your area. </w:t>
+              <w:t xml:space="preserve">Created a web app that shows tech jobs in your area. </w:t>
+            </w:r>
+            <w:r>
+              <w:rPr>
+                <w:color w:val="354A5F"/>
+              </w:rPr>
+              <w:t>Uses</w:t>
+            </w:r>
+            <w:r>
+              <w:rPr>
+                <w:color w:val="354A5F"/>
+              </w:rPr>
+              <w:t xml:space="preserve"> Indeed’s Job Search </w:t>
+            </w:r>
+            <w:r>
+              <w:rPr>
+                <w:color w:val="354A5F"/>
+              </w:rPr>
+              <w:t xml:space="preserve">API to </w:t>
+            </w:r>
+            <w:r>
+              <w:rPr>
+                <w:color w:val="354A5F"/>
+              </w:rPr>
+              <w:t>fetch</w:t>
+            </w:r>
+            <w:r>
+              <w:rPr>
+                <w:color w:val="354A5F"/>
+              </w:rPr>
+              <w:t xml:space="preserve"> jo</w:t>
+            </w:r>
+            <w:r>
+              <w:rPr>
+                <w:color w:val="354A5F"/>
+              </w:rPr>
+              <w:t>bs based on job title and zip.</w:t>
             </w:r>
           </w:p>
           <w:p>
@@ -1321,21 +1401,7 @@
               <w:rPr>
                 <w:color w:val="354A5F"/>
               </w:rPr>
-              <w:t xml:space="preserve">Uses </w:t>
-            </w:r>
-            <w:proofErr w:type="spellStart"/>
-            <w:r>
-              <w:rPr>
-                <w:color w:val="354A5F"/>
-              </w:rPr>
-              <w:t>Indeed’s</w:t>
-            </w:r>
-            <w:proofErr w:type="spellEnd"/>
-            <w:r>
-              <w:rPr>
-                <w:color w:val="354A5F"/>
-              </w:rPr>
-              <w:t xml:space="preserve"> API to query for jobs based on job title, zip, and </w:t>
+              <w:t xml:space="preserve">Uses React as the front end framework, node as the runtime environment, and firebase as the backend. </w:t>
             </w:r>
           </w:p>
           <w:p>
@@ -1353,50 +1419,18 @@
               <w:rPr>
                 <w:color w:val="354A5F"/>
               </w:rPr>
-              <w:t>Users can create accounts to fill out a persistent bio.</w:t>
-            </w:r>
-          </w:p>
-          <w:p>
-            <w:pPr>
-              <w:numPr>
-                <w:ilvl w:val="0"/>
-                <w:numId w:val="2"/>
-              </w:numPr>
-              <w:spacing w:before="0"/>
-              <w:rPr>
-                <w:color w:val="354A5F"/>
-              </w:rPr>
-            </w:pPr>
-            <w:r>
-              <w:rPr>
-                <w:color w:val="354A5F"/>
-              </w:rPr>
-              <w:t xml:space="preserve">Use </w:t>
-            </w:r>
-            <w:proofErr w:type="spellStart"/>
-            <w:r>
-              <w:rPr>
-                <w:color w:val="354A5F"/>
-              </w:rPr>
-              <w:t>clearbit</w:t>
-            </w:r>
-            <w:proofErr w:type="spellEnd"/>
-            <w:r>
-              <w:rPr>
-                <w:color w:val="354A5F"/>
-              </w:rPr>
-              <w:t xml:space="preserve"> API to get company logo and geolocation API to get user’s location.</w:t>
+              <w:t>Users can create accounts to store bio and save jobs.</w:t>
             </w:r>
           </w:p>
         </w:tc>
       </w:tr>
       <w:tr>
         <w:trPr>
-          <w:trHeight w:val="420"/>
+          <w:trHeight w:val="143"/>
         </w:trPr>
         <w:tc>
           <w:tcPr>
-            <w:tcW w:w="10532" w:type="dxa"/>
+            <w:tcW w:w="10530" w:type="dxa"/>
             <w:gridSpan w:val="6"/>
             <w:tcBorders>
               <w:top w:val="nil"/>
@@ -1442,7 +1476,7 @@
         </w:trPr>
         <w:tc>
           <w:tcPr>
-            <w:tcW w:w="10532" w:type="dxa"/>
+            <w:tcW w:w="10530" w:type="dxa"/>
             <w:gridSpan w:val="6"/>
             <w:tcBorders>
               <w:top w:val="nil"/>
@@ -1461,23 +1495,15 @@
           <w:p>
             <w:pPr>
               <w:pStyle w:val="Heading2"/>
-              <w:spacing w:before="200"/>
+              <w:spacing w:before="0"/>
             </w:pPr>
             <w:bookmarkStart w:id="6" w:name="_p3liur2tn36j" w:colFirst="0" w:colLast="0"/>
             <w:bookmarkEnd w:id="6"/>
-            <w:proofErr w:type="spellStart"/>
-            <w:r>
-              <w:rPr>
-                <w:color w:val="5C94CE"/>
-              </w:rPr>
-              <w:t>LaunchCode</w:t>
-            </w:r>
-            <w:proofErr w:type="spellEnd"/>
-            <w:r>
-              <w:rPr>
-                <w:color w:val="5C94CE"/>
-              </w:rPr>
-              <w:t>,</w:t>
+            <w:r>
+              <w:rPr>
+                <w:color w:val="5C94CE"/>
+              </w:rPr>
+              <w:t>LaunchCode,</w:t>
             </w:r>
             <w:r>
               <w:rPr>
@@ -1493,13 +1519,100 @@
               <w:t>LC101 Front End Development Track — 2018</w:t>
             </w:r>
           </w:p>
+          <w:tbl>
+            <w:tblPr>
+              <w:tblStyle w:val="a0"/>
+              <w:tblpPr w:leftFromText="180" w:rightFromText="180" w:vertAnchor="text" w:horzAnchor="page" w:tblpX="146" w:tblpY="391"/>
+              <w:tblW w:w="10469" w:type="dxa"/>
+              <w:tblBorders>
+                <w:top w:val="single" w:sz="4" w:space="0" w:color="CCCCCC"/>
+                <w:left w:val="single" w:sz="4" w:space="0" w:color="CCCCCC"/>
+                <w:bottom w:val="single" w:sz="4" w:space="0" w:color="CCCCCC"/>
+                <w:right w:val="single" w:sz="4" w:space="0" w:color="CCCCCC"/>
+                <w:insideH w:val="single" w:sz="4" w:space="0" w:color="CCCCCC"/>
+                <w:insideV w:val="single" w:sz="4" w:space="0" w:color="CCCCCC"/>
+              </w:tblBorders>
+              <w:tblLayout w:type="fixed"/>
+              <w:tblLook w:val="0600" w:firstRow="0" w:lastRow="0" w:firstColumn="0" w:lastColumn="0" w:noHBand="1" w:noVBand="1"/>
+            </w:tblPr>
+            <w:tblGrid>
+              <w:gridCol w:w="10469"/>
+            </w:tblGrid>
+            <w:tr>
+              <w:trPr>
+                <w:trHeight w:val="229"/>
+              </w:trPr>
+              <w:tc>
+                <w:tcPr>
+                  <w:tcW w:w="10469" w:type="dxa"/>
+                  <w:tcBorders>
+                    <w:top w:val="nil"/>
+                    <w:left w:val="nil"/>
+                    <w:bottom w:val="nil"/>
+                    <w:right w:val="nil"/>
+                  </w:tcBorders>
+                  <w:shd w:val="clear" w:color="auto" w:fill="354A5F"/>
+                  <w:tcMar>
+                    <w:top w:w="100" w:type="dxa"/>
+                    <w:left w:w="100" w:type="dxa"/>
+                    <w:bottom w:w="100" w:type="dxa"/>
+                    <w:right w:w="100" w:type="dxa"/>
+                  </w:tcMar>
+                </w:tcPr>
+                <w:p>
+                  <w:pPr>
+                    <w:spacing w:before="0" w:line="240" w:lineRule="auto"/>
+                    <w:ind w:right="0"/>
+                    <w:jc w:val="center"/>
+                    <w:rPr>
+                      <w:b/>
+                      <w:color w:val="FFFFFF"/>
+                      <w:sz w:val="22"/>
+                      <w:szCs w:val="22"/>
+                    </w:rPr>
+                  </w:pPr>
+                  <w:bookmarkStart w:id="7" w:name="_h83aqmifirnh" w:colFirst="0" w:colLast="0"/>
+                  <w:bookmarkEnd w:id="7"/>
+                  <w:r>
+                    <w:rPr>
+                      <w:b/>
+                      <w:color w:val="FFFFFF"/>
+                      <w:sz w:val="22"/>
+                      <w:szCs w:val="22"/>
+                    </w:rPr>
+                    <w:t xml:space="preserve">CERTIFICATIONS, </w:t>
+                  </w:r>
+                  <w:r>
+                    <w:rPr>
+                      <w:b/>
+                      <w:color w:val="FFFFFF"/>
+                      <w:sz w:val="22"/>
+                      <w:szCs w:val="22"/>
+                    </w:rPr>
+                    <w:t xml:space="preserve"> AWARDS</w:t>
+                  </w:r>
+                  <w:r>
+                    <w:rPr>
+                      <w:b/>
+                      <w:color w:val="FFFFFF"/>
+                      <w:sz w:val="22"/>
+                      <w:szCs w:val="22"/>
+                    </w:rPr>
+                    <w:t xml:space="preserve"> &amp; VOLUNTEER</w:t>
+                  </w:r>
+                </w:p>
+              </w:tc>
+            </w:tr>
+          </w:tbl>
           <w:p>
             <w:pPr>
               <w:pStyle w:val="Heading2"/>
-              <w:spacing w:before="60"/>
-            </w:pPr>
-            <w:bookmarkStart w:id="7" w:name="_h83aqmifirnh" w:colFirst="0" w:colLast="0"/>
-            <w:bookmarkEnd w:id="7"/>
+              <w:spacing w:before="0"/>
+              <w:rPr>
+                <w:b w:val="0"/>
+                <w:color w:val="354A5F"/>
+              </w:rPr>
+            </w:pPr>
             <w:r>
               <w:rPr>
                 <w:color w:val="5C94CE"/>
@@ -1525,77 +1638,8 @@
     </w:tbl>
     <w:p>
       <w:pPr>
-        <w:spacing w:before="0" w:line="240" w:lineRule="auto"/>
-      </w:pPr>
-    </w:p>
-    <w:tbl>
-      <w:tblPr>
-        <w:tblStyle w:val="a0"/>
-        <w:tblW w:w="10535" w:type="dxa"/>
-        <w:tblBorders>
-          <w:top w:val="single" w:sz="4" w:space="0" w:color="CCCCCC"/>
-          <w:left w:val="single" w:sz="4" w:space="0" w:color="CCCCCC"/>
-          <w:bottom w:val="single" w:sz="4" w:space="0" w:color="CCCCCC"/>
-          <w:right w:val="single" w:sz="4" w:space="0" w:color="CCCCCC"/>
-          <w:insideH w:val="single" w:sz="4" w:space="0" w:color="CCCCCC"/>
-          <w:insideV w:val="single" w:sz="4" w:space="0" w:color="CCCCCC"/>
-        </w:tblBorders>
-        <w:tblLayout w:type="fixed"/>
-        <w:tblLook w:val="0600" w:firstRow="0" w:lastRow="0" w:firstColumn="0" w:lastColumn="0" w:noHBand="1" w:noVBand="1"/>
-      </w:tblPr>
-      <w:tblGrid>
-        <w:gridCol w:w="10535"/>
-      </w:tblGrid>
-      <w:tr>
-        <w:trPr>
-          <w:trHeight w:val="480"/>
-        </w:trPr>
-        <w:tc>
-          <w:tcPr>
-            <w:tcW w:w="10534" w:type="dxa"/>
-            <w:tcBorders>
-              <w:top w:val="nil"/>
-              <w:left w:val="nil"/>
-              <w:bottom w:val="nil"/>
-              <w:right w:val="nil"/>
-            </w:tcBorders>
-            <w:shd w:val="clear" w:color="auto" w:fill="354A5F"/>
-            <w:tcMar>
-              <w:top w:w="100" w:type="dxa"/>
-              <w:left w:w="100" w:type="dxa"/>
-              <w:bottom w:w="100" w:type="dxa"/>
-              <w:right w:w="100" w:type="dxa"/>
-            </w:tcMar>
-          </w:tcPr>
-          <w:p>
-            <w:pPr>
-              <w:spacing w:before="0" w:line="240" w:lineRule="auto"/>
-              <w:ind w:right="0"/>
-              <w:jc w:val="center"/>
-              <w:rPr>
-                <w:b/>
-                <w:color w:val="FFFFFF"/>
-                <w:sz w:val="22"/>
-                <w:szCs w:val="22"/>
-              </w:rPr>
-            </w:pPr>
-            <w:r>
-              <w:rPr>
-                <w:b/>
-                <w:color w:val="FFFFFF"/>
-                <w:sz w:val="22"/>
-                <w:szCs w:val="22"/>
-              </w:rPr>
-              <w:t>CERTIFICATIONS &amp; AWARDS</w:t>
-            </w:r>
-          </w:p>
-        </w:tc>
-      </w:tr>
-    </w:tbl>
-    <w:p>
-      <w:pPr>
         <w:pStyle w:val="Heading2"/>
-        <w:spacing w:before="200"/>
+        <w:spacing w:before="0"/>
       </w:pPr>
       <w:bookmarkStart w:id="8" w:name="_vlq47990feul" w:colFirst="0" w:colLast="0"/>
       <w:bookmarkEnd w:id="8"/>
@@ -1621,15 +1665,105 @@
     </w:p>
     <w:p>
       <w:pPr>
+        <w:pStyle w:val="BulleProfessional"/>
+        <w:rPr>
+          <w:rFonts w:ascii="Montserrat" w:eastAsia="Montserrat" w:hAnsi="Montserrat" w:cs="Montserrat"/>
+          <w:color w:val="354A5F"/>
+          <w:szCs w:val="22"/>
+          <w:lang w:val="en" w:eastAsia="en-US"/>
+        </w:rPr>
+      </w:pPr>
+      <w:bookmarkStart w:id="9" w:name="_wazqnouyuc20" w:colFirst="0" w:colLast="0"/>
+      <w:bookmarkEnd w:id="9"/>
+      <w:r>
+        <w:rPr>
+          <w:rFonts w:ascii="Montserrat" w:eastAsia="Montserrat" w:hAnsi="Montserrat" w:cs="Montserrat"/>
+          <w:b/>
+          <w:color w:val="5C94CE"/>
+          <w:szCs w:val="22"/>
+          <w:lang w:val="en" w:eastAsia="en-US"/>
+        </w:rPr>
+        <w:t>NSHBMA 2017 Case Study Competition</w:t>
+      </w:r>
+      <w:r>
+        <w:rPr>
+          <w:rFonts w:ascii="Montserrat" w:eastAsia="Montserrat" w:hAnsi="Montserrat" w:cs="Montserrat"/>
+          <w:color w:val="354A5F"/>
+          <w:szCs w:val="22"/>
+          <w:lang w:val="en" w:eastAsia="en-US"/>
+        </w:rPr>
+        <w:t>, 3rd</w:t>
+      </w:r>
+      <w:r>
+        <w:rPr>
+          <w:rFonts w:ascii="Montserrat" w:eastAsia="Montserrat" w:hAnsi="Montserrat" w:cs="Montserrat"/>
+          <w:color w:val="354A5F"/>
+          <w:szCs w:val="22"/>
+          <w:lang w:val="en" w:eastAsia="en-US"/>
+        </w:rPr>
+        <w:t xml:space="preserve"> Place W</w:t>
+      </w:r>
+      <w:r>
+        <w:rPr>
+          <w:rFonts w:ascii="Montserrat" w:eastAsia="Montserrat" w:hAnsi="Montserrat" w:cs="Montserrat"/>
+          <w:color w:val="354A5F"/>
+          <w:szCs w:val="22"/>
+          <w:lang w:val="en" w:eastAsia="en-US"/>
+        </w:rPr>
+        <w:t>inner</w:t>
+      </w:r>
+      <w:r>
+        <w:rPr>
+          <w:rFonts w:ascii="Montserrat" w:eastAsia="Montserrat" w:hAnsi="Montserrat" w:cs="Montserrat"/>
+          <w:color w:val="354A5F"/>
+          <w:szCs w:val="22"/>
+          <w:lang w:val="en" w:eastAsia="en-US"/>
+        </w:rPr>
+        <w:t xml:space="preserve"> - </w:t>
+      </w:r>
+      <w:r>
+        <w:rPr>
+          <w:rFonts w:ascii="Montserrat" w:eastAsia="Montserrat" w:hAnsi="Montserrat" w:cs="Montserrat"/>
+          <w:color w:val="354A5F"/>
+          <w:szCs w:val="22"/>
+          <w:lang w:val="en" w:eastAsia="en-US"/>
+        </w:rPr>
+        <w:t xml:space="preserve">Analyze business and write proposal for growing a </w:t>
+      </w:r>
+      <w:r>
+        <w:rPr>
+          <w:rFonts w:ascii="Montserrat" w:eastAsia="Montserrat" w:hAnsi="Montserrat" w:cs="Montserrat"/>
+          <w:color w:val="354A5F"/>
+          <w:szCs w:val="22"/>
+          <w:lang w:val="en" w:eastAsia="en-US"/>
+        </w:rPr>
+        <w:t xml:space="preserve">local business </w:t>
+      </w:r>
+      <w:r>
+        <w:rPr>
+          <w:color w:val="354A5F"/>
+        </w:rPr>
+        <w:t xml:space="preserve"> — </w:t>
+      </w:r>
+      <w:r>
+        <w:rPr>
+          <w:rFonts w:ascii="Montserrat" w:eastAsia="Montserrat" w:hAnsi="Montserrat" w:cs="Montserrat"/>
+          <w:color w:val="354A5F"/>
+          <w:szCs w:val="22"/>
+          <w:lang w:val="en" w:eastAsia="en-US"/>
+        </w:rPr>
+        <w:t>December 2017</w:t>
+      </w:r>
+    </w:p>
+    <w:p>
+      <w:pPr>
         <w:pStyle w:val="Heading2"/>
-        <w:spacing w:before="60"/>
+        <w:spacing w:before="0"/>
         <w:rPr>
           <w:b w:val="0"/>
           <w:color w:val="354A5F"/>
         </w:rPr>
       </w:pPr>
-      <w:bookmarkStart w:id="9" w:name="_wazqnouyuc20" w:colFirst="0" w:colLast="0"/>
-      <w:bookmarkEnd w:id="9"/>
       <w:r>
         <w:rPr>
           <w:color w:val="5C94CE"/>
@@ -1654,6 +1788,10 @@
       <w:pPr>
         <w:pStyle w:val="Heading2"/>
         <w:spacing w:before="0"/>
+        <w:rPr>
+          <w:b w:val="0"/>
+          <w:color w:val="354A5F"/>
+        </w:rPr>
       </w:pPr>
       <w:bookmarkStart w:id="10" w:name="_rm68ojkdy3gy" w:colFirst="0" w:colLast="0"/>
       <w:bookmarkEnd w:id="10"/>
@@ -1661,21 +1799,13 @@
         <w:rPr>
           <w:color w:val="5C94CE"/>
         </w:rPr>
-        <w:t xml:space="preserve">KC </w:t>
-      </w:r>
-      <w:proofErr w:type="spellStart"/>
+        <w:t>KC BizF</w:t>
+      </w:r>
       <w:r>
         <w:rPr>
           <w:color w:val="5C94CE"/>
         </w:rPr>
-        <w:t>Bizfest</w:t>
-      </w:r>
-      <w:proofErr w:type="spellEnd"/>
-      <w:r>
-        <w:rPr>
-          <w:color w:val="5C94CE"/>
-        </w:rPr>
-        <w:t>,</w:t>
+        <w:t>est,</w:t>
       </w:r>
       <w:r>
         <w:rPr>
@@ -1691,9 +1821,188 @@
         <w:t>1st Place at a Business Plan Competition - Was awarded a $3500 Scholarship for writing and presenting a business plan before a live panel — 2012</w:t>
       </w:r>
     </w:p>
+    <w:p>
+      <w:pPr>
+        <w:pStyle w:val="BulleProfessional"/>
+        <w:rPr>
+          <w:rFonts w:ascii="Montserrat" w:eastAsia="Montserrat" w:hAnsi="Montserrat" w:cs="Montserrat"/>
+          <w:b/>
+          <w:color w:val="5C94CE"/>
+          <w:szCs w:val="22"/>
+          <w:lang w:val="en" w:eastAsia="en-US"/>
+        </w:rPr>
+      </w:pPr>
+      <w:r>
+        <w:rPr>
+          <w:rFonts w:ascii="Montserrat" w:eastAsia="Montserrat" w:hAnsi="Montserrat" w:cs="Montserrat"/>
+          <w:b/>
+          <w:color w:val="5C94CE"/>
+          <w:szCs w:val="22"/>
+          <w:lang w:val="en" w:eastAsia="en-US"/>
+        </w:rPr>
+        <w:t>LATINOS OF TOMORROW</w:t>
+      </w:r>
+      <w:r>
+        <w:rPr>
+          <w:rFonts w:ascii="Montserrat" w:eastAsia="Montserrat" w:hAnsi="Montserrat" w:cs="Montserrat"/>
+          <w:b/>
+          <w:color w:val="5C94CE"/>
+          <w:szCs w:val="22"/>
+          <w:lang w:val="en" w:eastAsia="en-US"/>
+        </w:rPr>
+        <w:t xml:space="preserve">, </w:t>
+      </w:r>
+      <w:r>
+        <w:rPr>
+          <w:rFonts w:ascii="Montserrat" w:eastAsia="Montserrat" w:hAnsi="Montserrat" w:cs="Montserrat"/>
+          <w:color w:val="354A5F"/>
+          <w:szCs w:val="22"/>
+          <w:lang w:val="en" w:eastAsia="en-US"/>
+        </w:rPr>
+        <w:t>Communications &amp; Technology Chair</w:t>
+      </w:r>
+    </w:p>
+    <w:p>
+      <w:pPr>
+        <w:pStyle w:val="BulleProfessional"/>
+        <w:rPr>
+          <w:rFonts w:ascii="Montserrat" w:eastAsia="Montserrat" w:hAnsi="Montserrat" w:cs="Montserrat"/>
+          <w:color w:val="354A5F"/>
+          <w:szCs w:val="22"/>
+          <w:lang w:val="en" w:eastAsia="en-US"/>
+        </w:rPr>
+      </w:pPr>
+      <w:r>
+        <w:rPr>
+          <w:rFonts w:ascii="Montserrat" w:eastAsia="Montserrat" w:hAnsi="Montserrat" w:cs="Montserrat"/>
+          <w:color w:val="354A5F"/>
+          <w:szCs w:val="22"/>
+          <w:lang w:val="en" w:eastAsia="en-US"/>
+        </w:rPr>
+        <w:t xml:space="preserve">Send monthly newsletter to </w:t>
+      </w:r>
+      <w:r>
+        <w:rPr>
+          <w:rFonts w:ascii="Montserrat" w:eastAsia="Montserrat" w:hAnsi="Montserrat" w:cs="Montserrat"/>
+          <w:color w:val="354A5F"/>
+          <w:szCs w:val="22"/>
+          <w:lang w:val="en" w:eastAsia="en-US"/>
+        </w:rPr>
+        <w:t>MailChimp</w:t>
+      </w:r>
+      <w:r>
+        <w:rPr>
+          <w:rFonts w:ascii="Montserrat" w:eastAsia="Montserrat" w:hAnsi="Montserrat" w:cs="Montserrat"/>
+          <w:color w:val="354A5F"/>
+          <w:szCs w:val="22"/>
+          <w:lang w:val="en" w:eastAsia="en-US"/>
+        </w:rPr>
+        <w:t xml:space="preserve"> list. </w:t>
+      </w:r>
+      <w:r>
+        <w:rPr>
+          <w:rFonts w:ascii="Montserrat" w:eastAsia="Montserrat" w:hAnsi="Montserrat" w:cs="Montserrat"/>
+          <w:color w:val="354A5F"/>
+          <w:szCs w:val="22"/>
+          <w:lang w:val="en" w:eastAsia="en-US"/>
+        </w:rPr>
+        <w:t>Schedule and post social me</w:t>
+      </w:r>
+      <w:r>
+        <w:rPr>
+          <w:rFonts w:ascii="Montserrat" w:eastAsia="Montserrat" w:hAnsi="Montserrat" w:cs="Montserrat"/>
+          <w:color w:val="354A5F"/>
+          <w:szCs w:val="22"/>
+          <w:lang w:val="en" w:eastAsia="en-US"/>
+        </w:rPr>
+        <w:t xml:space="preserve">dia </w:t>
+      </w:r>
+      <w:r>
+        <w:rPr>
+          <w:rFonts w:ascii="Montserrat" w:eastAsia="Montserrat" w:hAnsi="Montserrat" w:cs="Montserrat"/>
+          <w:color w:val="354A5F"/>
+          <w:szCs w:val="22"/>
+          <w:lang w:val="en" w:eastAsia="en-US"/>
+        </w:rPr>
+        <w:t>marketing images to</w:t>
+      </w:r>
+      <w:r>
+        <w:rPr>
+          <w:rFonts w:ascii="Montserrat" w:eastAsia="Montserrat" w:hAnsi="Montserrat" w:cs="Montserrat"/>
+          <w:color w:val="354A5F"/>
+          <w:szCs w:val="22"/>
+          <w:lang w:val="en" w:eastAsia="en-US"/>
+        </w:rPr>
+        <w:t xml:space="preserve"> Facebook</w:t>
+      </w:r>
+      <w:r>
+        <w:rPr>
+          <w:rFonts w:ascii="Montserrat" w:eastAsia="Montserrat" w:hAnsi="Montserrat" w:cs="Montserrat"/>
+          <w:color w:val="354A5F"/>
+          <w:szCs w:val="22"/>
+          <w:lang w:val="en" w:eastAsia="en-US"/>
+        </w:rPr>
+        <w:t xml:space="preserve"> via Hootsuite</w:t>
+      </w:r>
+      <w:r>
+        <w:rPr>
+          <w:rFonts w:ascii="Montserrat" w:eastAsia="Montserrat" w:hAnsi="Montserrat" w:cs="Montserrat"/>
+          <w:color w:val="354A5F"/>
+          <w:szCs w:val="22"/>
+          <w:lang w:val="en" w:eastAsia="en-US"/>
+        </w:rPr>
+        <w:t xml:space="preserve">. </w:t>
+      </w:r>
+      <w:r>
+        <w:rPr>
+          <w:rFonts w:ascii="Montserrat" w:eastAsia="Montserrat" w:hAnsi="Montserrat" w:cs="Montserrat"/>
+          <w:color w:val="354A5F"/>
+          <w:szCs w:val="22"/>
+          <w:lang w:val="en" w:eastAsia="en-US"/>
+        </w:rPr>
+        <w:t>Design ads</w:t>
+      </w:r>
+      <w:r>
+        <w:rPr>
+          <w:rFonts w:ascii="Montserrat" w:eastAsia="Montserrat" w:hAnsi="Montserrat" w:cs="Montserrat"/>
+          <w:color w:val="354A5F"/>
+          <w:szCs w:val="22"/>
+          <w:lang w:val="en" w:eastAsia="en-US"/>
+        </w:rPr>
+        <w:t xml:space="preserve"> for </w:t>
+      </w:r>
+      <w:r>
+        <w:rPr>
+          <w:rFonts w:ascii="Montserrat" w:eastAsia="Montserrat" w:hAnsi="Montserrat" w:cs="Montserrat"/>
+          <w:color w:val="354A5F"/>
+          <w:szCs w:val="22"/>
+          <w:lang w:val="en" w:eastAsia="en-US"/>
+        </w:rPr>
+        <w:t>paid Facebook</w:t>
+      </w:r>
+      <w:r>
+        <w:rPr>
+          <w:rFonts w:ascii="Montserrat" w:eastAsia="Montserrat" w:hAnsi="Montserrat" w:cs="Montserrat"/>
+          <w:color w:val="354A5F"/>
+          <w:szCs w:val="22"/>
+          <w:lang w:val="en" w:eastAsia="en-US"/>
+        </w:rPr>
+        <w:t xml:space="preserve"> campaigns</w:t>
+      </w:r>
+      <w:r>
+        <w:rPr>
+          <w:rFonts w:ascii="Montserrat" w:eastAsia="Montserrat" w:hAnsi="Montserrat" w:cs="Montserrat"/>
+          <w:color w:val="354A5F"/>
+          <w:szCs w:val="22"/>
+          <w:lang w:val="en" w:eastAsia="en-US"/>
+        </w:rPr>
+        <w:t xml:space="preserve"> – Jan 2015 - Present</w:t>
+      </w:r>
+    </w:p>
+    <w:p/>
     <w:sectPr>
-      <w:footerReference w:type="default" r:id="rId13"/>
-      <w:headerReference w:type="first" r:id="rId14"/>
+      <w:footerReference w:type="default" r:id="rId12"/>
+      <w:headerReference w:type="first" r:id="rId13"/>
       <w:pgSz w:w="12240" w:h="15840"/>
       <w:pgMar w:top="720" w:right="863" w:bottom="0" w:left="863" w:header="0" w:footer="0" w:gutter="0"/>
       <w:pgNumType w:start="1"/>
@@ -2292,7 +2601,7 @@
   <w:latentStyles w:defLockedState="0" w:defUIPriority="99" w:defSemiHidden="0" w:defUnhideWhenUsed="0" w:defQFormat="0" w:count="380">
     <w:lsdException w:name="Normal" w:uiPriority="0" w:qFormat="1"/>
     <w:lsdException w:name="heading 1" w:uiPriority="9" w:qFormat="1"/>
-    <w:lsdException w:name="heading 2" w:semiHidden="1" w:uiPriority="9" w:unhideWhenUsed="1" w:qFormat="1"/>
+    <w:lsdException w:name="heading 2" w:semiHidden="1" w:uiPriority="0" w:unhideWhenUsed="1" w:qFormat="1"/>
     <w:lsdException w:name="heading 3" w:semiHidden="1" w:uiPriority="9" w:unhideWhenUsed="1" w:qFormat="1"/>
     <w:lsdException w:name="heading 4" w:semiHidden="1" w:uiPriority="9" w:unhideWhenUsed="1" w:qFormat="1"/>
     <w:lsdException w:name="heading 5" w:semiHidden="1" w:uiPriority="9" w:unhideWhenUsed="1" w:qFormat="1"/>
@@ -2673,6 +2982,7 @@
   </w:latentStyles>
   <w:style w:type="paragraph" w:default="1" w:styleId="Normal">
     <w:name w:val="Normal"/>
+    <w:rsid w:val="00142BA4"/>
   </w:style>
   <w:style w:type="paragraph" w:styleId="Heading1">
     <w:name w:val="heading 1"/>
@@ -2691,6 +3001,7 @@
     <w:name w:val="heading 2"/>
     <w:basedOn w:val="Normal"/>
     <w:next w:val="Normal"/>
+    <w:link w:val="Heading2Char"/>
     <w:pPr>
       <w:keepNext/>
       <w:keepLines/>
@@ -2893,6 +3204,52 @@
     <w:link w:val="Footer"/>
     <w:uiPriority w:val="99"/>
     <w:rsid w:val="00337533"/>
+  </w:style>
+  <w:style w:type="character" w:customStyle="1" w:styleId="Heading2Char">
+    <w:name w:val="Heading 2 Char"/>
+    <w:basedOn w:val="DefaultParagraphFont"/>
+    <w:link w:val="Heading2"/>
+    <w:rsid w:val="006F0CEC"/>
+    <w:rPr>
+      <w:b/>
+      <w:sz w:val="22"/>
+      <w:szCs w:val="22"/>
+    </w:rPr>
+  </w:style>
+  <w:style w:type="paragraph" w:customStyle="1" w:styleId="BulleProfessional">
+    <w:name w:val="Bulle Professional"/>
+    <w:basedOn w:val="ListBullet"/>
+    <w:rsid w:val="006C1CB6"/>
+    <w:pPr>
+      <w:widowControl/>
+      <w:numPr>
+        <w:numId w:val="0"/>
+      </w:numPr>
+      <w:spacing w:before="0" w:line="240" w:lineRule="auto"/>
+      <w:ind w:right="0"/>
+    </w:pPr>
+    <w:rPr>
+      <w:rFonts w:ascii="Times New Roman" w:eastAsia="Times New Roman" w:hAnsi="Times New Roman" w:cs="Times New Roman"/>
+      <w:color w:val="auto"/>
+      <w:sz w:val="22"/>
+      <w:szCs w:val="24"/>
+      <w:lang w:val="en-US" w:eastAsia="zh-CN"/>
+    </w:rPr>
+  </w:style>
+  <w:style w:type="paragraph" w:styleId="ListBullet">
+    <w:name w:val="List Bullet"/>
+    <w:basedOn w:val="Normal"/>
+    <w:uiPriority w:val="99"/>
+    <w:semiHidden/>
+    <w:unhideWhenUsed/>
+    <w:rsid w:val="006C1CB6"/>
+    <w:pPr>
+      <w:numPr>
+        <w:numId w:val="5"/>
+      </w:numPr>
+      <w:ind w:left="360" w:hanging="360"/>
+      <w:contextualSpacing/>
+    </w:pPr>
   </w:style>
 </w:styles>
 </file>
@@ -3222,7 +3579,7 @@
 </file>
 
 <file path=customXml/itemProps1.xml><?xml version="1.0" encoding="utf-8"?>
-<ds:datastoreItem xmlns:ds="http://schemas.openxmlformats.org/officeDocument/2006/customXml" ds:itemID="{5C127C52-8DF0-414F-BAD1-966D695BFD19}">
+<ds:datastoreItem xmlns:ds="http://schemas.openxmlformats.org/officeDocument/2006/customXml" ds:itemID="{3B2EE3FC-D94B-A041-B0C3-D5D7D342E6A1}">
   <ds:schemaRefs>
     <ds:schemaRef ds:uri="http://schemas.openxmlformats.org/officeDocument/2006/bibliography"/>
   </ds:schemaRefs>

</xml_diff>

<commit_message>
New Role at Small Business Bank
</commit_message>
<xml_diff>
--- a/Axel-Maldonado-Web-Developer-Resume.docx
+++ b/Axel-Maldonado-Web-Developer-Resume.docx
@@ -22,8 +22,8 @@
         <w:gridCol w:w="1742"/>
         <w:gridCol w:w="598"/>
         <w:gridCol w:w="2117"/>
-        <w:gridCol w:w="1950"/>
-        <w:gridCol w:w="1770"/>
+        <w:gridCol w:w="1933"/>
+        <w:gridCol w:w="1787"/>
         <w:gridCol w:w="2353"/>
       </w:tblGrid>
       <w:tr>
@@ -280,20 +280,6 @@
               <w:t>I am a web developer who is passionate about technology and delivering the best product I can. Although I’ve graduated from college, I haven’t stopped learning and enjoy constantly improving my skills.</w:t>
             </w:r>
           </w:p>
-          <w:p>
-            <w:pPr>
-              <w:spacing w:before="0"/>
-              <w:rPr>
-                <w:color w:val="354A5F"/>
-              </w:rPr>
-            </w:pPr>
-            <w:r>
-              <w:rPr>
-                <w:color w:val="354A5F"/>
-              </w:rPr>
-              <w:t>As a web developer I use JavaScript in every aspect of my work. Using React as the front end framework. The runtime environment for the web apps on my GitHub is node.JS which runs on JavaScript. For non-react based web apps, I use JavaScript along with jQuery to manipulate the DOM.</w:t>
-            </w:r>
-          </w:p>
         </w:tc>
       </w:tr>
       <w:tr>
@@ -492,7 +478,7 @@
         </w:tc>
         <w:tc>
           <w:tcPr>
-            <w:tcW w:w="1950" w:type="dxa"/>
+            <w:tcW w:w="1933" w:type="dxa"/>
             <w:tcBorders>
               <w:top w:val="single" w:sz="6" w:space="0" w:color="D9D9D9"/>
               <w:left w:val="nil"/>
@@ -578,7 +564,7 @@
         </w:tc>
         <w:tc>
           <w:tcPr>
-            <w:tcW w:w="1770" w:type="dxa"/>
+            <w:tcW w:w="1787" w:type="dxa"/>
             <w:tcBorders>
               <w:top w:val="single" w:sz="6" w:space="0" w:color="D9D9D9"/>
               <w:left w:val="single" w:sz="6" w:space="0" w:color="CCCCCC"/>
@@ -718,6 +704,8 @@
               </w:rPr>
               <w:t>• Git</w:t>
             </w:r>
+            <w:bookmarkStart w:id="2" w:name="_GoBack"/>
+            <w:bookmarkEnd w:id="2"/>
           </w:p>
           <w:p>
             <w:pPr>
@@ -733,7 +721,14 @@
                 <w:b/>
                 <w:color w:val="5C94CE"/>
               </w:rPr>
-              <w:t>• Github</w:t>
+              <w:t xml:space="preserve">• </w:t>
+            </w:r>
+            <w:r>
+              <w:rPr>
+                <w:b/>
+                <w:color w:val="5C94CE"/>
+              </w:rPr>
+              <w:t>VS CODE</w:t>
             </w:r>
           </w:p>
           <w:p>
@@ -833,13 +828,13 @@
                 <w:color w:val="354A5F"/>
               </w:rPr>
             </w:pPr>
-            <w:bookmarkStart w:id="2" w:name="_6f2vzepcxmke" w:colFirst="0" w:colLast="0"/>
-            <w:bookmarkEnd w:id="2"/>
-            <w:r>
-              <w:rPr>
-                <w:color w:val="5C94CE"/>
-              </w:rPr>
-              <w:t>Web Development Teaching Assistant</w:t>
+            <w:bookmarkStart w:id="3" w:name="_6f2vzepcxmke" w:colFirst="0" w:colLast="0"/>
+            <w:bookmarkEnd w:id="3"/>
+            <w:r>
+              <w:rPr>
+                <w:color w:val="5C94CE"/>
+              </w:rPr>
+              <w:t>Full Stack Software Developer</w:t>
             </w:r>
             <w:r>
               <w:rPr>
@@ -859,7 +854,7 @@
                 <w:b w:val="0"/>
                 <w:color w:val="354A5F"/>
               </w:rPr>
-              <w:t>Trilogy Education</w:t>
+              <w:t>Small Business Bank, Lenexa KS</w:t>
             </w:r>
             <w:r>
               <w:rPr>
@@ -873,21 +868,14 @@
                 <w:b w:val="0"/>
                 <w:color w:val="354A5F"/>
               </w:rPr>
-              <w:t xml:space="preserve">Overland Park, </w:t>
+              <w:t>May</w:t>
             </w:r>
             <w:r>
               <w:rPr>
                 <w:b w:val="0"/>
                 <w:color w:val="354A5F"/>
               </w:rPr>
-              <w:t>April 2019</w:t>
-            </w:r>
-            <w:r>
-              <w:rPr>
-                <w:b w:val="0"/>
-                <w:color w:val="354A5F"/>
-              </w:rPr>
-              <w:t xml:space="preserve"> – Present</w:t>
+              <w:t xml:space="preserve"> 2019 – Present</w:t>
             </w:r>
           </w:p>
           <w:p>
@@ -901,6 +889,7 @@
                 <w:color w:val="354A5F"/>
                 <w:sz w:val="20"/>
                 <w:szCs w:val="20"/>
+                <w:lang w:val="en-US"/>
               </w:rPr>
             </w:pPr>
             <w:r>
@@ -908,8 +897,27 @@
                 <w:color w:val="354A5F"/>
                 <w:sz w:val="20"/>
                 <w:szCs w:val="20"/>
-              </w:rPr>
-              <w:t>TA for the Full Stack Web Development Bootcamp at The University Of Kansas, Edwards Campus.</w:t>
+                <w:lang w:val="en-US"/>
+              </w:rPr>
+              <w:t xml:space="preserve">Contribute to the development, usability, </w:t>
+            </w:r>
+            <w:r>
+              <w:rPr>
+                <w:color w:val="354A5F"/>
+                <w:sz w:val="20"/>
+                <w:szCs w:val="20"/>
+                <w:lang w:val="en-US"/>
+              </w:rPr>
+              <w:t xml:space="preserve">testing </w:t>
+            </w:r>
+            <w:r>
+              <w:rPr>
+                <w:color w:val="354A5F"/>
+                <w:sz w:val="20"/>
+                <w:szCs w:val="20"/>
+                <w:lang w:val="en-US"/>
+              </w:rPr>
+              <w:t>and design of software applications. </w:t>
             </w:r>
           </w:p>
           <w:p>
@@ -923,6 +931,7 @@
                 <w:color w:val="354A5F"/>
                 <w:sz w:val="20"/>
                 <w:szCs w:val="20"/>
+                <w:lang w:val="en-US"/>
               </w:rPr>
             </w:pPr>
             <w:r>
@@ -930,8 +939,27 @@
                 <w:color w:val="354A5F"/>
                 <w:sz w:val="20"/>
                 <w:szCs w:val="20"/>
-              </w:rPr>
-              <w:t>Lead classroom discussions, guide inquiry, emphasize the meta-skills and core concepts of software engineering.</w:t>
+                <w:lang w:val="en-US"/>
+              </w:rPr>
+              <w:t>Contribute to the setup, deployment, and security of mobile application to meet FFIEC</w:t>
+            </w:r>
+            <w:r>
+              <w:rPr>
+                <w:color w:val="354A5F"/>
+                <w:sz w:val="20"/>
+                <w:szCs w:val="20"/>
+                <w:lang w:val="en-US"/>
+              </w:rPr>
+              <w:t xml:space="preserve"> </w:t>
+            </w:r>
+            <w:r>
+              <w:rPr>
+                <w:color w:val="354A5F"/>
+                <w:sz w:val="20"/>
+                <w:szCs w:val="20"/>
+                <w:lang w:val="en-US"/>
+              </w:rPr>
+              <w:t>requirements </w:t>
             </w:r>
           </w:p>
           <w:p>
@@ -945,6 +973,7 @@
                 <w:color w:val="354A5F"/>
                 <w:sz w:val="20"/>
                 <w:szCs w:val="20"/>
+                <w:lang w:val="en-US"/>
               </w:rPr>
             </w:pPr>
             <w:r>
@@ -952,8 +981,9 @@
                 <w:color w:val="354A5F"/>
                 <w:sz w:val="20"/>
                 <w:szCs w:val="20"/>
-              </w:rPr>
-              <w:t>Support students in their projects and challenges, and provide feedback to students.</w:t>
+                <w:lang w:val="en-US"/>
+              </w:rPr>
+              <w:t>Technologies: JavaScript, Typescript, C#, HTML, CSS, Angular 8, Azure, SQL Server</w:t>
             </w:r>
           </w:p>
           <w:p>
@@ -962,20 +992,27 @@
               <w:spacing w:before="0" w:after="120"/>
               <w:ind w:right="302"/>
               <w:rPr>
-                <w:color w:val="354A5F"/>
-              </w:rPr>
-            </w:pPr>
-            <w:r>
-              <w:rPr>
-                <w:color w:val="5C94CE"/>
-              </w:rPr>
-              <w:t>Web Developer</w:t>
-            </w:r>
-            <w:r>
-              <w:rPr>
                 <w:b w:val="0"/>
                 <w:color w:val="354A5F"/>
               </w:rPr>
+            </w:pPr>
+            <w:r>
+              <w:rPr>
+                <w:color w:val="5C94CE"/>
+              </w:rPr>
+              <w:t xml:space="preserve">Substitute </w:t>
+            </w:r>
+            <w:r>
+              <w:rPr>
+                <w:color w:val="5C94CE"/>
+              </w:rPr>
+              <w:t>Web Development Teaching Assistant</w:t>
+            </w:r>
+            <w:r>
+              <w:rPr>
+                <w:b w:val="0"/>
+                <w:color w:val="354A5F"/>
+              </w:rPr>
               <w:t>,</w:t>
             </w:r>
             <w:r>
@@ -989,14 +1026,28 @@
                 <w:b w:val="0"/>
                 <w:color w:val="354A5F"/>
               </w:rPr>
-              <w:t xml:space="preserve">Lumos Web Design, </w:t>
+              <w:t>Trilogy Education</w:t>
             </w:r>
             <w:r>
               <w:rPr>
                 <w:b w:val="0"/>
                 <w:color w:val="354A5F"/>
               </w:rPr>
-              <w:t>Overland Park, August 2018 – Present</w:t>
+              <w:t>, Overland Park</w:t>
+            </w:r>
+            <w:r>
+              <w:rPr>
+                <w:b w:val="0"/>
+                <w:color w:val="354A5F"/>
+              </w:rPr>
+              <w:t xml:space="preserve"> KS</w:t>
+            </w:r>
+            <w:r>
+              <w:rPr>
+                <w:b w:val="0"/>
+                <w:color w:val="354A5F"/>
+              </w:rPr>
+              <w:t>, April 2019 – Present</w:t>
             </w:r>
           </w:p>
           <w:p>
@@ -1009,28 +1060,24 @@
               <w:rPr>
                 <w:color w:val="354A5F"/>
                 <w:sz w:val="20"/>
+                <w:szCs w:val="20"/>
               </w:rPr>
             </w:pPr>
             <w:r>
               <w:rPr>
                 <w:color w:val="354A5F"/>
                 <w:sz w:val="20"/>
-              </w:rPr>
-              <w:t>M</w:t>
+                <w:szCs w:val="20"/>
+              </w:rPr>
+              <w:t xml:space="preserve">Substitute </w:t>
             </w:r>
             <w:r>
               <w:rPr>
                 <w:color w:val="354A5F"/>
                 <w:sz w:val="20"/>
-              </w:rPr>
-              <w:t>e</w:t>
-            </w:r>
-            <w:r>
-              <w:rPr>
-                <w:color w:val="354A5F"/>
-                <w:sz w:val="20"/>
-              </w:rPr>
-              <w:t>et with clients to discuss website needs and create wireframe for the project.</w:t>
+                <w:szCs w:val="20"/>
+              </w:rPr>
+              <w:t>TA for the Full Stack Web Development Bootcamp at The University Of Kansas, Edwards Campus.</w:t>
             </w:r>
           </w:p>
           <w:p>
@@ -1043,21 +1090,16 @@
               <w:rPr>
                 <w:color w:val="354A5F"/>
                 <w:sz w:val="20"/>
+                <w:szCs w:val="20"/>
               </w:rPr>
             </w:pPr>
             <w:r>
               <w:rPr>
                 <w:color w:val="354A5F"/>
                 <w:sz w:val="20"/>
-              </w:rPr>
-              <w:t>Use a variety of programming languages in order to create user-friendly web pages</w:t>
-            </w:r>
-            <w:r>
-              <w:rPr>
-                <w:color w:val="354A5F"/>
-                <w:sz w:val="20"/>
-              </w:rPr>
-              <w:t>.</w:t>
+                <w:szCs w:val="20"/>
+              </w:rPr>
+              <w:t>Lead classroom discussions, guide inquiry, emphasize the meta-skills and core concepts of software engineering.</w:t>
             </w:r>
           </w:p>
           <w:p>
@@ -1070,14 +1112,59 @@
               <w:rPr>
                 <w:color w:val="354A5F"/>
                 <w:sz w:val="20"/>
+                <w:szCs w:val="20"/>
               </w:rPr>
             </w:pPr>
             <w:r>
               <w:rPr>
                 <w:color w:val="354A5F"/>
                 <w:sz w:val="20"/>
-              </w:rPr>
-              <w:t>Develop SEO optimized sites using tools like Google Spotlight to verify SEO.</w:t>
+                <w:szCs w:val="20"/>
+              </w:rPr>
+              <w:t>Support students in their projects and challenges, and provide feedback to students.</w:t>
+            </w:r>
+          </w:p>
+          <w:p>
+            <w:pPr>
+              <w:pStyle w:val="Heading2"/>
+              <w:spacing w:before="0" w:after="120"/>
+              <w:ind w:right="302"/>
+              <w:rPr>
+                <w:color w:val="354A5F"/>
+              </w:rPr>
+            </w:pPr>
+            <w:r>
+              <w:rPr>
+                <w:color w:val="5C94CE"/>
+              </w:rPr>
+              <w:t>Web Developer</w:t>
+            </w:r>
+            <w:r>
+              <w:rPr>
+                <w:b w:val="0"/>
+                <w:color w:val="354A5F"/>
+              </w:rPr>
+              <w:t>,</w:t>
+            </w:r>
+            <w:r>
+              <w:rPr>
+                <w:color w:val="354A5F"/>
+              </w:rPr>
+              <w:t xml:space="preserve"> </w:t>
+            </w:r>
+            <w:r>
+              <w:rPr>
+                <w:b w:val="0"/>
+                <w:color w:val="354A5F"/>
+              </w:rPr>
+              <w:t xml:space="preserve">Lumos Web Design, </w:t>
+            </w:r>
+            <w:r>
+              <w:rPr>
+                <w:b w:val="0"/>
+                <w:color w:val="354A5F"/>
+              </w:rPr>
+              <w:t>Overland Park, August 2018 – Present</w:t>
             </w:r>
           </w:p>
           <w:p>
@@ -1097,23 +1184,61 @@
                 <w:color w:val="354A5F"/>
                 <w:sz w:val="20"/>
               </w:rPr>
-              <w:t>Work in multidisciplinary team with</w:t>
-            </w:r>
-            <w:bookmarkStart w:id="3" w:name="_GoBack"/>
-            <w:bookmarkEnd w:id="3"/>
+              <w:t>M</w:t>
+            </w:r>
             <w:r>
               <w:rPr>
                 <w:color w:val="354A5F"/>
                 <w:sz w:val="20"/>
               </w:rPr>
-              <w:t xml:space="preserve"> other professionals such as</w:t>
+              <w:t>e</w:t>
             </w:r>
             <w:r>
               <w:rPr>
                 <w:color w:val="354A5F"/>
                 <w:sz w:val="20"/>
               </w:rPr>
-              <w:t xml:space="preserve"> graphic designers.</w:t>
+              <w:t>et with clients to discuss website needs and create wireframe for the project.</w:t>
+            </w:r>
+          </w:p>
+          <w:p>
+            <w:pPr>
+              <w:numPr>
+                <w:ilvl w:val="0"/>
+                <w:numId w:val="1"/>
+              </w:numPr>
+              <w:spacing w:before="0"/>
+              <w:rPr>
+                <w:color w:val="354A5F"/>
+                <w:sz w:val="20"/>
+              </w:rPr>
+            </w:pPr>
+            <w:r>
+              <w:rPr>
+                <w:color w:val="354A5F"/>
+                <w:sz w:val="20"/>
+              </w:rPr>
+              <w:t>Develop SEO optimized sites using tools like Google Spotlight to verify SEO.</w:t>
+            </w:r>
+          </w:p>
+          <w:p>
+            <w:pPr>
+              <w:numPr>
+                <w:ilvl w:val="0"/>
+                <w:numId w:val="1"/>
+              </w:numPr>
+              <w:spacing w:before="0"/>
+              <w:rPr>
+                <w:color w:val="354A5F"/>
+                <w:sz w:val="20"/>
+              </w:rPr>
+            </w:pPr>
+            <w:r>
+              <w:rPr>
+                <w:color w:val="354A5F"/>
+                <w:sz w:val="20"/>
+              </w:rPr>
+              <w:t>Work in multidisciplinary team with other professionals such as graphic designers.</w:t>
             </w:r>
           </w:p>
           <w:p>
@@ -1139,14 +1264,28 @@
                 <w:b w:val="0"/>
                 <w:color w:val="354A5F"/>
               </w:rPr>
-              <w:t>T-Mobile USA Inc, Olathe, KS, October 2013 – May  2014</w:t>
+              <w:t xml:space="preserve">T-Mobile USA </w:t>
+            </w:r>
+            <w:r>
+              <w:rPr>
+                <w:b w:val="0"/>
+                <w:color w:val="354A5F"/>
+              </w:rPr>
+              <w:t>Inc.</w:t>
+            </w:r>
+            <w:r>
+              <w:rPr>
+                <w:b w:val="0"/>
+                <w:color w:val="354A5F"/>
+              </w:rPr>
+              <w:t>, Olathe, KS, October 2013 – May  2014</w:t>
             </w:r>
           </w:p>
           <w:p>
             <w:pPr>
               <w:numPr>
                 <w:ilvl w:val="0"/>
-                <w:numId w:val="4"/>
+                <w:numId w:val="1"/>
               </w:numPr>
               <w:spacing w:before="0" w:line="276" w:lineRule="auto"/>
               <w:ind w:right="302"/>
@@ -1167,7 +1306,7 @@
             <w:pPr>
               <w:numPr>
                 <w:ilvl w:val="0"/>
-                <w:numId w:val="4"/>
+                <w:numId w:val="1"/>
               </w:numPr>
               <w:spacing w:before="0" w:line="276" w:lineRule="auto"/>
               <w:ind w:right="302"/>
@@ -1188,7 +1327,7 @@
             <w:pPr>
               <w:numPr>
                 <w:ilvl w:val="0"/>
-                <w:numId w:val="4"/>
+                <w:numId w:val="1"/>
               </w:numPr>
               <w:spacing w:before="0" w:line="276" w:lineRule="auto"/>
               <w:ind w:right="302"/>
@@ -1254,7 +1393,16 @@
                 <w:sz w:val="22"/>
                 <w:szCs w:val="22"/>
               </w:rPr>
-              <w:t>PROJECT EXPERIENCE</w:t>
+              <w:t>PROJECT</w:t>
+            </w:r>
+            <w:r>
+              <w:rPr>
+                <w:b/>
+                <w:color w:val="FFFFFF"/>
+                <w:sz w:val="22"/>
+                <w:szCs w:val="22"/>
+              </w:rPr>
+              <w:t>S</w:t>
             </w:r>
           </w:p>
         </w:tc>
@@ -1295,7 +1443,13 @@
               <w:rPr>
                 <w:color w:val="5C94CE"/>
               </w:rPr>
-              <w:t>KC Tech Jobs</w:t>
+              <w:t>KC</w:t>
+            </w:r>
+            <w:r>
+              <w:rPr>
+                <w:color w:val="5C94CE"/>
+              </w:rPr>
+              <w:t>TECHCAREERS.COM</w:t>
             </w:r>
             <w:r>
               <w:rPr>
@@ -1323,13 +1477,6 @@
                 <w:color w:val="354A5F"/>
               </w:rPr>
               <w:t xml:space="preserve"> Kansas City area – </w:t>
-            </w:r>
-            <w:r>
-              <w:rPr>
-                <w:b w:val="0"/>
-                <w:color w:val="354A5F"/>
-              </w:rPr>
-              <w:t>https://kctechjobs.netlify.com</w:t>
             </w:r>
           </w:p>
           <w:p>
@@ -1719,25 +1866,7 @@
           <w:szCs w:val="22"/>
           <w:lang w:val="en" w:eastAsia="en-US"/>
         </w:rPr>
-        <w:t xml:space="preserve"> - </w:t>
-      </w:r>
-      <w:r>
-        <w:rPr>
-          <w:rFonts w:ascii="Montserrat" w:eastAsia="Montserrat" w:hAnsi="Montserrat" w:cs="Montserrat"/>
-          <w:color w:val="354A5F"/>
-          <w:szCs w:val="22"/>
-          <w:lang w:val="en" w:eastAsia="en-US"/>
-        </w:rPr>
-        <w:t xml:space="preserve">Analyze business and write proposal for growing a </w:t>
-      </w:r>
-      <w:r>
-        <w:rPr>
-          <w:rFonts w:ascii="Montserrat" w:eastAsia="Montserrat" w:hAnsi="Montserrat" w:cs="Montserrat"/>
-          <w:color w:val="354A5F"/>
-          <w:szCs w:val="22"/>
-          <w:lang w:val="en" w:eastAsia="en-US"/>
-        </w:rPr>
-        <w:t xml:space="preserve">local business </w:t>
+        <w:t xml:space="preserve"> - Analyze business and write proposal for growing a local business </w:t>
       </w:r>
       <w:r>
         <w:rPr>
@@ -2338,6 +2467,269 @@
     </w:lvl>
   </w:abstractNum>
   <w:abstractNum w:abstractNumId="2">
+    <w:nsid w:val="14FD7322"/>
+    <w:multiLevelType w:val="multilevel"/>
+    <w:tmpl w:val="721E51E2"/>
+    <w:lvl w:ilvl="0">
+      <w:start w:val="1"/>
+      <w:numFmt w:val="decimal"/>
+      <w:pStyle w:val="ListBullet"/>
+      <w:lvlText w:val="%1."/>
+      <w:lvlJc w:val="left"/>
+      <w:pPr>
+        <w:tabs>
+          <w:tab w:val="num" w:pos="720"/>
+        </w:tabs>
+        <w:ind w:left="720" w:hanging="720"/>
+      </w:pPr>
+    </w:lvl>
+    <w:lvl w:ilvl="1">
+      <w:start w:val="1"/>
+      <w:numFmt w:val="decimal"/>
+      <w:lvlText w:val="%2."/>
+      <w:lvlJc w:val="left"/>
+      <w:pPr>
+        <w:tabs>
+          <w:tab w:val="num" w:pos="1440"/>
+        </w:tabs>
+        <w:ind w:left="1440" w:hanging="720"/>
+      </w:pPr>
+    </w:lvl>
+    <w:lvl w:ilvl="2">
+      <w:start w:val="1"/>
+      <w:numFmt w:val="decimal"/>
+      <w:lvlText w:val="%3."/>
+      <w:lvlJc w:val="left"/>
+      <w:pPr>
+        <w:tabs>
+          <w:tab w:val="num" w:pos="2160"/>
+        </w:tabs>
+        <w:ind w:left="2160" w:hanging="720"/>
+      </w:pPr>
+    </w:lvl>
+    <w:lvl w:ilvl="3">
+      <w:start w:val="1"/>
+      <w:numFmt w:val="decimal"/>
+      <w:lvlText w:val="%4."/>
+      <w:lvlJc w:val="left"/>
+      <w:pPr>
+        <w:tabs>
+          <w:tab w:val="num" w:pos="2880"/>
+        </w:tabs>
+        <w:ind w:left="2880" w:hanging="720"/>
+      </w:pPr>
+    </w:lvl>
+    <w:lvl w:ilvl="4">
+      <w:start w:val="1"/>
+      <w:numFmt w:val="decimal"/>
+      <w:lvlText w:val="%5."/>
+      <w:lvlJc w:val="left"/>
+      <w:pPr>
+        <w:tabs>
+          <w:tab w:val="num" w:pos="3600"/>
+        </w:tabs>
+        <w:ind w:left="3600" w:hanging="720"/>
+      </w:pPr>
+    </w:lvl>
+    <w:lvl w:ilvl="5">
+      <w:start w:val="1"/>
+      <w:numFmt w:val="decimal"/>
+      <w:lvlText w:val="%6."/>
+      <w:lvlJc w:val="left"/>
+      <w:pPr>
+        <w:tabs>
+          <w:tab w:val="num" w:pos="4320"/>
+        </w:tabs>
+        <w:ind w:left="4320" w:hanging="720"/>
+      </w:pPr>
+    </w:lvl>
+    <w:lvl w:ilvl="6">
+      <w:start w:val="1"/>
+      <w:numFmt w:val="decimal"/>
+      <w:lvlText w:val="%7."/>
+      <w:lvlJc w:val="left"/>
+      <w:pPr>
+        <w:tabs>
+          <w:tab w:val="num" w:pos="5040"/>
+        </w:tabs>
+        <w:ind w:left="5040" w:hanging="720"/>
+      </w:pPr>
+    </w:lvl>
+    <w:lvl w:ilvl="7">
+      <w:start w:val="1"/>
+      <w:numFmt w:val="decimal"/>
+      <w:lvlText w:val="%8."/>
+      <w:lvlJc w:val="left"/>
+      <w:pPr>
+        <w:tabs>
+          <w:tab w:val="num" w:pos="5760"/>
+        </w:tabs>
+        <w:ind w:left="5760" w:hanging="720"/>
+      </w:pPr>
+    </w:lvl>
+    <w:lvl w:ilvl="8">
+      <w:start w:val="1"/>
+      <w:numFmt w:val="decimal"/>
+      <w:lvlText w:val="%9."/>
+      <w:lvlJc w:val="left"/>
+      <w:pPr>
+        <w:tabs>
+          <w:tab w:val="num" w:pos="6480"/>
+        </w:tabs>
+        <w:ind w:left="6480" w:hanging="720"/>
+      </w:pPr>
+    </w:lvl>
+  </w:abstractNum>
+  <w:abstractNum w:abstractNumId="3">
+    <w:nsid w:val="2C31110D"/>
+    <w:multiLevelType w:val="multilevel"/>
+    <w:tmpl w:val="940C2D14"/>
+    <w:lvl w:ilvl="0">
+      <w:start w:val="1"/>
+      <w:numFmt w:val="bullet"/>
+      <w:lvlText w:val=""/>
+      <w:lvlJc w:val="left"/>
+      <w:pPr>
+        <w:tabs>
+          <w:tab w:val="num" w:pos="720"/>
+        </w:tabs>
+        <w:ind w:left="720" w:hanging="360"/>
+      </w:pPr>
+      <w:rPr>
+        <w:rFonts w:ascii="Symbol" w:hAnsi="Symbol" w:hint="default"/>
+        <w:sz w:val="20"/>
+      </w:rPr>
+    </w:lvl>
+    <w:lvl w:ilvl="1" w:tentative="1">
+      <w:start w:val="1"/>
+      <w:numFmt w:val="bullet"/>
+      <w:lvlText w:val="o"/>
+      <w:lvlJc w:val="left"/>
+      <w:pPr>
+        <w:tabs>
+          <w:tab w:val="num" w:pos="1440"/>
+        </w:tabs>
+        <w:ind w:left="1440" w:hanging="360"/>
+      </w:pPr>
+      <w:rPr>
+        <w:rFonts w:ascii="Courier New" w:hAnsi="Courier New" w:hint="default"/>
+        <w:sz w:val="20"/>
+      </w:rPr>
+    </w:lvl>
+    <w:lvl w:ilvl="2" w:tentative="1">
+      <w:start w:val="1"/>
+      <w:numFmt w:val="bullet"/>
+      <w:lvlText w:val=""/>
+      <w:lvlJc w:val="left"/>
+      <w:pPr>
+        <w:tabs>
+          <w:tab w:val="num" w:pos="2160"/>
+        </w:tabs>
+        <w:ind w:left="2160" w:hanging="360"/>
+      </w:pPr>
+      <w:rPr>
+        <w:rFonts w:ascii="Wingdings" w:hAnsi="Wingdings" w:hint="default"/>
+        <w:sz w:val="20"/>
+      </w:rPr>
+    </w:lvl>
+    <w:lvl w:ilvl="3" w:tentative="1">
+      <w:start w:val="1"/>
+      <w:numFmt w:val="bullet"/>
+      <w:lvlText w:val=""/>
+      <w:lvlJc w:val="left"/>
+      <w:pPr>
+        <w:tabs>
+          <w:tab w:val="num" w:pos="2880"/>
+        </w:tabs>
+        <w:ind w:left="2880" w:hanging="360"/>
+      </w:pPr>
+      <w:rPr>
+        <w:rFonts w:ascii="Wingdings" w:hAnsi="Wingdings" w:hint="default"/>
+        <w:sz w:val="20"/>
+      </w:rPr>
+    </w:lvl>
+    <w:lvl w:ilvl="4" w:tentative="1">
+      <w:start w:val="1"/>
+      <w:numFmt w:val="bullet"/>
+      <w:lvlText w:val=""/>
+      <w:lvlJc w:val="left"/>
+      <w:pPr>
+        <w:tabs>
+          <w:tab w:val="num" w:pos="3600"/>
+        </w:tabs>
+        <w:ind w:left="3600" w:hanging="360"/>
+      </w:pPr>
+      <w:rPr>
+        <w:rFonts w:ascii="Wingdings" w:hAnsi="Wingdings" w:hint="default"/>
+        <w:sz w:val="20"/>
+      </w:rPr>
+    </w:lvl>
+    <w:lvl w:ilvl="5" w:tentative="1">
+      <w:start w:val="1"/>
+      <w:numFmt w:val="bullet"/>
+      <w:lvlText w:val=""/>
+      <w:lvlJc w:val="left"/>
+      <w:pPr>
+        <w:tabs>
+          <w:tab w:val="num" w:pos="4320"/>
+        </w:tabs>
+        <w:ind w:left="4320" w:hanging="360"/>
+      </w:pPr>
+      <w:rPr>
+        <w:rFonts w:ascii="Wingdings" w:hAnsi="Wingdings" w:hint="default"/>
+        <w:sz w:val="20"/>
+      </w:rPr>
+    </w:lvl>
+    <w:lvl w:ilvl="6" w:tentative="1">
+      <w:start w:val="1"/>
+      <w:numFmt w:val="bullet"/>
+      <w:lvlText w:val=""/>
+      <w:lvlJc w:val="left"/>
+      <w:pPr>
+        <w:tabs>
+          <w:tab w:val="num" w:pos="5040"/>
+        </w:tabs>
+        <w:ind w:left="5040" w:hanging="360"/>
+      </w:pPr>
+      <w:rPr>
+        <w:rFonts w:ascii="Wingdings" w:hAnsi="Wingdings" w:hint="default"/>
+        <w:sz w:val="20"/>
+      </w:rPr>
+    </w:lvl>
+    <w:lvl w:ilvl="7" w:tentative="1">
+      <w:start w:val="1"/>
+      <w:numFmt w:val="bullet"/>
+      <w:lvlText w:val=""/>
+      <w:lvlJc w:val="left"/>
+      <w:pPr>
+        <w:tabs>
+          <w:tab w:val="num" w:pos="5760"/>
+        </w:tabs>
+        <w:ind w:left="5760" w:hanging="360"/>
+      </w:pPr>
+      <w:rPr>
+        <w:rFonts w:ascii="Wingdings" w:hAnsi="Wingdings" w:hint="default"/>
+        <w:sz w:val="20"/>
+      </w:rPr>
+    </w:lvl>
+    <w:lvl w:ilvl="8" w:tentative="1">
+      <w:start w:val="1"/>
+      <w:numFmt w:val="bullet"/>
+      <w:lvlText w:val=""/>
+      <w:lvlJc w:val="left"/>
+      <w:pPr>
+        <w:tabs>
+          <w:tab w:val="num" w:pos="6480"/>
+        </w:tabs>
+        <w:ind w:left="6480" w:hanging="360"/>
+      </w:pPr>
+      <w:rPr>
+        <w:rFonts w:ascii="Wingdings" w:hAnsi="Wingdings" w:hint="default"/>
+        <w:sz w:val="20"/>
+      </w:rPr>
+    </w:lvl>
+  </w:abstractNum>
+  <w:abstractNum w:abstractNumId="4">
     <w:nsid w:val="54697C93"/>
     <w:multiLevelType w:val="multilevel"/>
     <w:tmpl w:val="E81AB80C"/>
@@ -2450,7 +2842,7 @@
       </w:rPr>
     </w:lvl>
   </w:abstractNum>
-  <w:abstractNum w:abstractNumId="3">
+  <w:abstractNum w:abstractNumId="5">
     <w:nsid w:val="5F3F313E"/>
     <w:multiLevelType w:val="multilevel"/>
     <w:tmpl w:val="B96862D0"/>
@@ -2567,13 +2959,19 @@
     <w:abstractNumId w:val="0"/>
   </w:num>
   <w:num w:numId="2">
-    <w:abstractNumId w:val="3"/>
+    <w:abstractNumId w:val="5"/>
   </w:num>
   <w:num w:numId="3">
     <w:abstractNumId w:val="1"/>
   </w:num>
   <w:num w:numId="4">
+    <w:abstractNumId w:val="4"/>
+  </w:num>
+  <w:num w:numId="5">
     <w:abstractNumId w:val="2"/>
+  </w:num>
+  <w:num w:numId="6">
+    <w:abstractNumId w:val="3"/>
   </w:num>
 </w:numbering>
 </file>
@@ -3082,7 +3480,6 @@
   <w:style w:type="character" w:default="1" w:styleId="DefaultParagraphFont">
     <w:name w:val="Default Paragraph Font"/>
     <w:uiPriority w:val="1"/>
-    <w:semiHidden/>
     <w:unhideWhenUsed/>
   </w:style>
   <w:style w:type="table" w:default="1" w:styleId="TableNormal">
@@ -3579,7 +3976,7 @@
 </file>
 
 <file path=customXml/itemProps1.xml><?xml version="1.0" encoding="utf-8"?>
-<ds:datastoreItem xmlns:ds="http://schemas.openxmlformats.org/officeDocument/2006/customXml" ds:itemID="{3B2EE3FC-D94B-A041-B0C3-D5D7D342E6A1}">
+<ds:datastoreItem xmlns:ds="http://schemas.openxmlformats.org/officeDocument/2006/customXml" ds:itemID="{39E03CBA-0993-764E-AADC-F2C9A3E496BB}">
   <ds:schemaRefs>
     <ds:schemaRef ds:uri="http://schemas.openxmlformats.org/officeDocument/2006/bibliography"/>
   </ds:schemaRefs>

</xml_diff>